<commit_message>
w3c.py: work on the XML Representation Summary.
</commit_message>
<xml_diff>
--- a/xsd/doc/W3C_Recommendations.docx
+++ b/xsd/doc/W3C_Recommendations.docx
@@ -2114,6 +2114,226 @@
           </w:p>
         </w:tc>
       </w:tr>
+      <w:tr>
+        <w:tc>
+          <w:tcPr>
+            <w:tcW w:w="1200" w:type="dxa"/>
+          </w:tcPr>
+          <w:p>
+            <w:pPr>
+              <w:spacing w:before="40" w:after="40"/>
+              <w:rPr>
+                <w:lang w:val="en-US"/>
+              </w:rPr>
+            </w:pPr>
+            <w:r>
+              <w:rPr>
+                <w:lang w:val="en-US"/>
+              </w:rPr>
+              <w:t>&lt;</w:t>
+            </w:r>
+            <w:proofErr w:type="spellStart"/>
+            <w:r>
+              <w:rPr>
+                <w:color w:val="0070C0"/>
+                <w:lang w:val="en-US"/>
+              </w:rPr>
+              <w:t>eltref</w:t>
+            </w:r>
+            <w:proofErr w:type="spellEnd"/>
+            <w:r>
+              <w:rPr>
+                <w:lang w:val="en-US"/>
+              </w:rPr>
+              <w:t>&gt;</w:t>
+            </w:r>
+          </w:p>
+        </w:tc>
+        <w:tc>
+          <w:tcPr>
+            <w:tcW w:w="1620" w:type="dxa"/>
+          </w:tcPr>
+          <w:p>
+            <w:pPr>
+              <w:spacing w:before="40" w:after="40"/>
+              <w:rPr>
+                <w:lang w:val="en-US"/>
+              </w:rPr>
+            </w:pPr>
+            <w:r>
+              <w:rPr>
+                <w:lang w:val="en-US"/>
+              </w:rPr>
+              <w:t>"</w:t>
+            </w:r>
+            <w:r>
+              <w:rPr>
+                <w:b/>
+                <w:bCs/>
+                <w:lang w:val="en-US"/>
+              </w:rPr>
+              <w:t>ref</w:t>
+            </w:r>
+            <w:r>
+              <w:rPr>
+                <w:lang w:val="en-US"/>
+              </w:rPr>
+              <w:t>" attribute</w:t>
+            </w:r>
+          </w:p>
+        </w:tc>
+        <w:tc>
+          <w:tcPr>
+            <w:tcW w:w="1617" w:type="dxa"/>
+          </w:tcPr>
+          <w:p>
+            <w:pPr>
+              <w:spacing w:before="40" w:after="40"/>
+              <w:rPr>
+                <w:lang w:val="en-US"/>
+              </w:rPr>
+            </w:pPr>
+            <w:r>
+              <w:rPr>
+                <w:lang w:val="en-US"/>
+              </w:rPr>
+              <w:t>&lt;</w:t>
+            </w:r>
+            <w:proofErr w:type="spellStart"/>
+            <w:r>
+              <w:rPr>
+                <w:color w:val="0070C0"/>
+                <w:lang w:val="en-US"/>
+              </w:rPr>
+              <w:t>reprelt</w:t>
+            </w:r>
+            <w:proofErr w:type="spellEnd"/>
+            <w:r>
+              <w:rPr>
+                <w:lang w:val="en-US"/>
+              </w:rPr>
+              <w:t>&gt;</w:t>
+            </w:r>
+          </w:p>
+        </w:tc>
+        <w:tc>
+          <w:tcPr>
+            <w:tcW w:w="1309" w:type="dxa"/>
+          </w:tcPr>
+          <w:p>
+            <w:pPr>
+              <w:spacing w:before="40" w:after="40"/>
+              <w:rPr>
+                <w:lang w:val="en-US"/>
+              </w:rPr>
+            </w:pPr>
+            <w:r>
+              <w:rPr>
+                <w:lang w:val="en-US"/>
+              </w:rPr>
+              <w:t>"</w:t>
+            </w:r>
+            <w:proofErr w:type="spellStart"/>
+            <w:r>
+              <w:rPr>
+                <w:b/>
+                <w:bCs/>
+                <w:lang w:val="en-US"/>
+              </w:rPr>
+              <w:t>eltname</w:t>
+            </w:r>
+            <w:proofErr w:type="spellEnd"/>
+            <w:r>
+              <w:rPr>
+                <w:lang w:val="en-US"/>
+              </w:rPr>
+              <w:t>" attribute</w:t>
+            </w:r>
+          </w:p>
+        </w:tc>
+        <w:tc>
+          <w:tcPr>
+            <w:tcW w:w="3712" w:type="dxa"/>
+          </w:tcPr>
+          <w:p>
+            <w:pPr>
+              <w:spacing w:before="40" w:after="40"/>
+              <w:rPr>
+                <w:lang w:val="en-US"/>
+              </w:rPr>
+            </w:pPr>
+            <w:r>
+              <w:rPr>
+                <w:lang w:val="en-US"/>
+              </w:rPr>
+              <w:t>The value of the &lt;</w:t>
+            </w:r>
+            <w:proofErr w:type="spellStart"/>
+            <w:r>
+              <w:rPr>
+                <w:color w:val="0070C0"/>
+                <w:lang w:val="en-US"/>
+              </w:rPr>
+              <w:t>eltref</w:t>
+            </w:r>
+            <w:proofErr w:type="spellEnd"/>
+            <w:r>
+              <w:rPr>
+                <w:lang w:val="en-US"/>
+              </w:rPr>
+              <w:t xml:space="preserve">&gt; element's </w:t>
+            </w:r>
+            <w:r>
+              <w:rPr>
+                <w:b/>
+                <w:bCs/>
+                <w:lang w:val="en-US"/>
+              </w:rPr>
+              <w:t>ref</w:t>
+            </w:r>
+            <w:r>
+              <w:rPr>
+                <w:lang w:val="en-US"/>
+              </w:rPr>
+              <w:t xml:space="preserve"> attribute, in between angle brackets </w:t>
+            </w:r>
+            <w:r>
+              <w:rPr>
+                <w:b/>
+                <w:bCs/>
+                <w:lang w:val="en-US"/>
+              </w:rPr>
+              <w:t>&lt; &gt;</w:t>
+            </w:r>
+            <w:r>
+              <w:rPr>
+                <w:lang w:val="en-US"/>
+              </w:rPr>
+              <w:t>.</w:t>
+            </w:r>
+          </w:p>
+        </w:tc>
+        <w:tc>
+          <w:tcPr>
+            <w:tcW w:w="606" w:type="dxa"/>
+          </w:tcPr>
+          <w:p>
+            <w:pPr>
+              <w:spacing w:before="40" w:after="40"/>
+              <w:jc w:val="center"/>
+              <w:rPr>
+                <w:lang w:val="en-US"/>
+              </w:rPr>
+            </w:pPr>
+            <w:r>
+              <w:rPr>
+                <w:lang w:val="en-US"/>
+              </w:rPr>
+              <w:t>No</w:t>
+            </w:r>
+          </w:p>
+        </w:tc>
+      </w:tr>
     </w:tbl>
     <w:p>
       <w:pPr>
@@ -2228,6 +2448,7 @@
         <w:rPr>
           <w:lang w:val="en-US"/>
         </w:rPr>
+        <w:lastRenderedPageBreak/>
         <w:t xml:space="preserve">There are 100 </w:t>
       </w:r>
       <w:proofErr w:type="spellStart"/>
@@ -3740,6 +3961,7 @@
               <w:rPr>
                 <w:lang w:val="en-US"/>
               </w:rPr>
+              <w:lastRenderedPageBreak/>
               <w:t>langusage</w:t>
             </w:r>
             <w:proofErr w:type="spellEnd"/>
@@ -3812,7 +4034,6 @@
               <w:rPr>
                 <w:lang w:val="en-US"/>
               </w:rPr>
-              <w:lastRenderedPageBreak/>
               <w:t>lhs</w:t>
             </w:r>
             <w:proofErr w:type="spellEnd"/>
@@ -5334,6 +5555,7 @@
               <w:rPr>
                 <w:lang w:val="en-US"/>
               </w:rPr>
+              <w:lastRenderedPageBreak/>
               <w:t>term</w:t>
             </w:r>
           </w:p>
@@ -5405,7 +5627,6 @@
               <w:rPr>
                 <w:lang w:val="en-US"/>
               </w:rPr>
-              <w:lastRenderedPageBreak/>
               <w:t>termref</w:t>
             </w:r>
             <w:proofErr w:type="spellEnd"/>

</xml_diff>

<commit_message>
w3c.py: handle (inline, simple, simple) in a single function.
</commit_message>
<xml_diff>
--- a/xsd/doc/W3C_Recommendations.docx
+++ b/xsd/doc/W3C_Recommendations.docx
@@ -2697,10 +2697,10 @@
       </w:tblPr>
       <w:tblGrid>
         <w:gridCol w:w="1677"/>
-        <w:gridCol w:w="1534"/>
-        <w:gridCol w:w="1539"/>
-        <w:gridCol w:w="1539"/>
-        <w:gridCol w:w="3912"/>
+        <w:gridCol w:w="1437"/>
+        <w:gridCol w:w="1134"/>
+        <w:gridCol w:w="992"/>
+        <w:gridCol w:w="4961"/>
       </w:tblGrid>
       <w:tr>
         <w:tc>
@@ -2734,7 +2734,7 @@
         </w:tc>
         <w:tc>
           <w:tcPr>
-            <w:tcW w:w="1534" w:type="dxa"/>
+            <w:tcW w:w="1437" w:type="dxa"/>
           </w:tcPr>
           <w:p>
             <w:pPr>
@@ -2763,7 +2763,7 @@
         </w:tc>
         <w:tc>
           <w:tcPr>
-            <w:tcW w:w="1539" w:type="dxa"/>
+            <w:tcW w:w="1134" w:type="dxa"/>
           </w:tcPr>
           <w:p>
             <w:pPr>
@@ -2792,7 +2792,7 @@
         </w:tc>
         <w:tc>
           <w:tcPr>
-            <w:tcW w:w="1539" w:type="dxa"/>
+            <w:tcW w:w="992" w:type="dxa"/>
           </w:tcPr>
           <w:p>
             <w:pPr>
@@ -2821,7 +2821,7 @@
         </w:tc>
         <w:tc>
           <w:tcPr>
-            <w:tcW w:w="3912" w:type="dxa"/>
+            <w:tcW w:w="4961" w:type="dxa"/>
           </w:tcPr>
           <w:p>
             <w:pPr>
@@ -2872,7 +2872,7 @@
         </w:tc>
         <w:tc>
           <w:tcPr>
-            <w:tcW w:w="1534" w:type="dxa"/>
+            <w:tcW w:w="1437" w:type="dxa"/>
             <w:shd w:val="clear" w:color="auto" w:fill="DEEAF6" w:themeFill="accent1" w:themeFillTint="33"/>
           </w:tcPr>
           <w:p>
@@ -2892,7 +2892,7 @@
         </w:tc>
         <w:tc>
           <w:tcPr>
-            <w:tcW w:w="1539" w:type="dxa"/>
+            <w:tcW w:w="1134" w:type="dxa"/>
             <w:shd w:val="clear" w:color="auto" w:fill="DEEAF6" w:themeFill="accent1" w:themeFillTint="33"/>
           </w:tcPr>
           <w:p>
@@ -2912,7 +2912,7 @@
         </w:tc>
         <w:tc>
           <w:tcPr>
-            <w:tcW w:w="1539" w:type="dxa"/>
+            <w:tcW w:w="992" w:type="dxa"/>
             <w:shd w:val="clear" w:color="auto" w:fill="DEEAF6" w:themeFill="accent1" w:themeFillTint="33"/>
           </w:tcPr>
           <w:p>
@@ -2932,7 +2932,7 @@
         </w:tc>
         <w:tc>
           <w:tcPr>
-            <w:tcW w:w="3912" w:type="dxa"/>
+            <w:tcW w:w="4961" w:type="dxa"/>
             <w:shd w:val="clear" w:color="auto" w:fill="DEEAF6" w:themeFill="accent1" w:themeFillTint="33"/>
           </w:tcPr>
           <w:p>
@@ -2974,7 +2974,7 @@
         </w:tc>
         <w:tc>
           <w:tcPr>
-            <w:tcW w:w="1534" w:type="dxa"/>
+            <w:tcW w:w="1437" w:type="dxa"/>
             <w:shd w:val="clear" w:color="auto" w:fill="DEEAF6" w:themeFill="accent1" w:themeFillTint="33"/>
           </w:tcPr>
           <w:p>
@@ -2994,7 +2994,7 @@
         </w:tc>
         <w:tc>
           <w:tcPr>
-            <w:tcW w:w="1539" w:type="dxa"/>
+            <w:tcW w:w="1134" w:type="dxa"/>
             <w:shd w:val="clear" w:color="auto" w:fill="DEEAF6" w:themeFill="accent1" w:themeFillTint="33"/>
           </w:tcPr>
           <w:p>
@@ -3014,7 +3014,7 @@
         </w:tc>
         <w:tc>
           <w:tcPr>
-            <w:tcW w:w="1539" w:type="dxa"/>
+            <w:tcW w:w="992" w:type="dxa"/>
             <w:shd w:val="clear" w:color="auto" w:fill="DEEAF6" w:themeFill="accent1" w:themeFillTint="33"/>
           </w:tcPr>
           <w:p>
@@ -3034,7 +3034,7 @@
         </w:tc>
         <w:tc>
           <w:tcPr>
-            <w:tcW w:w="3912" w:type="dxa"/>
+            <w:tcW w:w="4961" w:type="dxa"/>
             <w:shd w:val="clear" w:color="auto" w:fill="DEEAF6" w:themeFill="accent1" w:themeFillTint="33"/>
           </w:tcPr>
           <w:p>
@@ -3078,7 +3078,7 @@
         </w:tc>
         <w:tc>
           <w:tcPr>
-            <w:tcW w:w="1534" w:type="dxa"/>
+            <w:tcW w:w="1437" w:type="dxa"/>
             <w:shd w:val="clear" w:color="auto" w:fill="FBE4D5" w:themeFill="accent2" w:themeFillTint="33"/>
           </w:tcPr>
           <w:p>
@@ -3098,7 +3098,7 @@
         </w:tc>
         <w:tc>
           <w:tcPr>
-            <w:tcW w:w="1539" w:type="dxa"/>
+            <w:tcW w:w="1134" w:type="dxa"/>
             <w:shd w:val="clear" w:color="auto" w:fill="FBE4D5" w:themeFill="accent2" w:themeFillTint="33"/>
           </w:tcPr>
           <w:p>
@@ -3118,7 +3118,7 @@
         </w:tc>
         <w:tc>
           <w:tcPr>
-            <w:tcW w:w="1539" w:type="dxa"/>
+            <w:tcW w:w="992" w:type="dxa"/>
             <w:shd w:val="clear" w:color="auto" w:fill="FBE4D5" w:themeFill="accent2" w:themeFillTint="33"/>
           </w:tcPr>
           <w:p>
@@ -3138,7 +3138,7 @@
         </w:tc>
         <w:tc>
           <w:tcPr>
-            <w:tcW w:w="3912" w:type="dxa"/>
+            <w:tcW w:w="4961" w:type="dxa"/>
             <w:shd w:val="clear" w:color="auto" w:fill="FBE4D5" w:themeFill="accent2" w:themeFillTint="33"/>
           </w:tcPr>
           <w:p>
@@ -3174,7 +3174,7 @@
         </w:tc>
         <w:tc>
           <w:tcPr>
-            <w:tcW w:w="1534" w:type="dxa"/>
+            <w:tcW w:w="1437" w:type="dxa"/>
             <w:shd w:val="clear" w:color="auto" w:fill="FFF2CC" w:themeFill="accent4" w:themeFillTint="33"/>
           </w:tcPr>
           <w:p>
@@ -3194,7 +3194,7 @@
         </w:tc>
         <w:tc>
           <w:tcPr>
-            <w:tcW w:w="1539" w:type="dxa"/>
+            <w:tcW w:w="1134" w:type="dxa"/>
             <w:shd w:val="clear" w:color="auto" w:fill="FFF2CC" w:themeFill="accent4" w:themeFillTint="33"/>
           </w:tcPr>
           <w:p>
@@ -3214,7 +3214,7 @@
         </w:tc>
         <w:tc>
           <w:tcPr>
-            <w:tcW w:w="1539" w:type="dxa"/>
+            <w:tcW w:w="992" w:type="dxa"/>
             <w:shd w:val="clear" w:color="auto" w:fill="FFF2CC" w:themeFill="accent4" w:themeFillTint="33"/>
           </w:tcPr>
           <w:p>
@@ -3234,7 +3234,7 @@
         </w:tc>
         <w:tc>
           <w:tcPr>
-            <w:tcW w:w="3912" w:type="dxa"/>
+            <w:tcW w:w="4961" w:type="dxa"/>
             <w:shd w:val="clear" w:color="auto" w:fill="FFF2CC" w:themeFill="accent4" w:themeFillTint="33"/>
           </w:tcPr>
           <w:p>
@@ -3278,7 +3278,7 @@
         </w:tc>
         <w:tc>
           <w:tcPr>
-            <w:tcW w:w="1534" w:type="dxa"/>
+            <w:tcW w:w="1437" w:type="dxa"/>
             <w:shd w:val="clear" w:color="auto" w:fill="DEEAF6" w:themeFill="accent1" w:themeFillTint="33"/>
           </w:tcPr>
           <w:p>
@@ -3298,7 +3298,7 @@
         </w:tc>
         <w:tc>
           <w:tcPr>
-            <w:tcW w:w="1539" w:type="dxa"/>
+            <w:tcW w:w="1134" w:type="dxa"/>
             <w:shd w:val="clear" w:color="auto" w:fill="DEEAF6" w:themeFill="accent1" w:themeFillTint="33"/>
           </w:tcPr>
           <w:p>
@@ -3318,7 +3318,7 @@
         </w:tc>
         <w:tc>
           <w:tcPr>
-            <w:tcW w:w="1539" w:type="dxa"/>
+            <w:tcW w:w="992" w:type="dxa"/>
             <w:shd w:val="clear" w:color="auto" w:fill="DEEAF6" w:themeFill="accent1" w:themeFillTint="33"/>
           </w:tcPr>
           <w:p>
@@ -3338,7 +3338,7 @@
         </w:tc>
         <w:tc>
           <w:tcPr>
-            <w:tcW w:w="3912" w:type="dxa"/>
+            <w:tcW w:w="4961" w:type="dxa"/>
             <w:shd w:val="clear" w:color="auto" w:fill="DEEAF6" w:themeFill="accent1" w:themeFillTint="33"/>
           </w:tcPr>
           <w:p>
@@ -3380,7 +3380,7 @@
         </w:tc>
         <w:tc>
           <w:tcPr>
-            <w:tcW w:w="1534" w:type="dxa"/>
+            <w:tcW w:w="1437" w:type="dxa"/>
             <w:shd w:val="clear" w:color="auto" w:fill="DEEAF6" w:themeFill="accent1" w:themeFillTint="33"/>
           </w:tcPr>
           <w:p>
@@ -3400,7 +3400,7 @@
         </w:tc>
         <w:tc>
           <w:tcPr>
-            <w:tcW w:w="1539" w:type="dxa"/>
+            <w:tcW w:w="1134" w:type="dxa"/>
             <w:shd w:val="clear" w:color="auto" w:fill="DEEAF6" w:themeFill="accent1" w:themeFillTint="33"/>
           </w:tcPr>
           <w:p>
@@ -3420,7 +3420,7 @@
         </w:tc>
         <w:tc>
           <w:tcPr>
-            <w:tcW w:w="1539" w:type="dxa"/>
+            <w:tcW w:w="992" w:type="dxa"/>
             <w:shd w:val="clear" w:color="auto" w:fill="DEEAF6" w:themeFill="accent1" w:themeFillTint="33"/>
           </w:tcPr>
           <w:p>
@@ -3440,7 +3440,7 @@
         </w:tc>
         <w:tc>
           <w:tcPr>
-            <w:tcW w:w="3912" w:type="dxa"/>
+            <w:tcW w:w="4961" w:type="dxa"/>
             <w:shd w:val="clear" w:color="auto" w:fill="DEEAF6" w:themeFill="accent1" w:themeFillTint="33"/>
           </w:tcPr>
           <w:p>
@@ -3507,7 +3507,7 @@
         </w:tc>
         <w:tc>
           <w:tcPr>
-            <w:tcW w:w="1534" w:type="dxa"/>
+            <w:tcW w:w="1437" w:type="dxa"/>
           </w:tcPr>
           <w:p>
             <w:pPr>
@@ -3559,33 +3559,33 @@
         </w:tc>
         <w:tc>
           <w:tcPr>
-            <w:tcW w:w="1539" w:type="dxa"/>
-          </w:tcPr>
-          <w:p>
-            <w:pPr>
-              <w:spacing w:before="40" w:after="40"/>
-              <w:rPr>
-                <w:lang w:val="en-US"/>
-              </w:rPr>
-            </w:pPr>
-          </w:p>
-        </w:tc>
-        <w:tc>
-          <w:tcPr>
-            <w:tcW w:w="1539" w:type="dxa"/>
-          </w:tcPr>
-          <w:p>
-            <w:pPr>
-              <w:spacing w:before="40" w:after="40"/>
-              <w:rPr>
-                <w:lang w:val="en-US"/>
-              </w:rPr>
-            </w:pPr>
-          </w:p>
-        </w:tc>
-        <w:tc>
-          <w:tcPr>
-            <w:tcW w:w="3912" w:type="dxa"/>
+            <w:tcW w:w="1134" w:type="dxa"/>
+          </w:tcPr>
+          <w:p>
+            <w:pPr>
+              <w:spacing w:before="40" w:after="40"/>
+              <w:rPr>
+                <w:lang w:val="en-US"/>
+              </w:rPr>
+            </w:pPr>
+          </w:p>
+        </w:tc>
+        <w:tc>
+          <w:tcPr>
+            <w:tcW w:w="992" w:type="dxa"/>
+          </w:tcPr>
+          <w:p>
+            <w:pPr>
+              <w:spacing w:before="40" w:after="40"/>
+              <w:rPr>
+                <w:lang w:val="en-US"/>
+              </w:rPr>
+            </w:pPr>
+          </w:p>
+        </w:tc>
+        <w:tc>
+          <w:tcPr>
+            <w:tcW w:w="4961" w:type="dxa"/>
           </w:tcPr>
           <w:p>
             <w:pPr>
@@ -3620,7 +3620,7 @@
         </w:tc>
         <w:tc>
           <w:tcPr>
-            <w:tcW w:w="1534" w:type="dxa"/>
+            <w:tcW w:w="1437" w:type="dxa"/>
             <w:shd w:val="clear" w:color="auto" w:fill="FFF2CC" w:themeFill="accent4" w:themeFillTint="33"/>
           </w:tcPr>
           <w:p>
@@ -3640,7 +3640,7 @@
         </w:tc>
         <w:tc>
           <w:tcPr>
-            <w:tcW w:w="1539" w:type="dxa"/>
+            <w:tcW w:w="1134" w:type="dxa"/>
             <w:shd w:val="clear" w:color="auto" w:fill="FFF2CC" w:themeFill="accent4" w:themeFillTint="33"/>
           </w:tcPr>
           <w:p>
@@ -3660,7 +3660,7 @@
         </w:tc>
         <w:tc>
           <w:tcPr>
-            <w:tcW w:w="1539" w:type="dxa"/>
+            <w:tcW w:w="992" w:type="dxa"/>
             <w:shd w:val="clear" w:color="auto" w:fill="FFF2CC" w:themeFill="accent4" w:themeFillTint="33"/>
           </w:tcPr>
           <w:p>
@@ -3680,7 +3680,7 @@
         </w:tc>
         <w:tc>
           <w:tcPr>
-            <w:tcW w:w="3912" w:type="dxa"/>
+            <w:tcW w:w="4961" w:type="dxa"/>
             <w:shd w:val="clear" w:color="auto" w:fill="FFF2CC" w:themeFill="accent4" w:themeFillTint="33"/>
           </w:tcPr>
           <w:p>
@@ -3732,7 +3732,7 @@
         </w:tc>
         <w:tc>
           <w:tcPr>
-            <w:tcW w:w="1534" w:type="dxa"/>
+            <w:tcW w:w="1437" w:type="dxa"/>
             <w:shd w:val="clear" w:color="auto" w:fill="DEEAF6" w:themeFill="accent1" w:themeFillTint="33"/>
           </w:tcPr>
           <w:p>
@@ -3752,7 +3752,7 @@
         </w:tc>
         <w:tc>
           <w:tcPr>
-            <w:tcW w:w="1539" w:type="dxa"/>
+            <w:tcW w:w="1134" w:type="dxa"/>
             <w:shd w:val="clear" w:color="auto" w:fill="DEEAF6" w:themeFill="accent1" w:themeFillTint="33"/>
           </w:tcPr>
           <w:p>
@@ -3772,7 +3772,7 @@
         </w:tc>
         <w:tc>
           <w:tcPr>
-            <w:tcW w:w="1539" w:type="dxa"/>
+            <w:tcW w:w="992" w:type="dxa"/>
             <w:shd w:val="clear" w:color="auto" w:fill="DEEAF6" w:themeFill="accent1" w:themeFillTint="33"/>
           </w:tcPr>
           <w:p>
@@ -3792,7 +3792,7 @@
         </w:tc>
         <w:tc>
           <w:tcPr>
-            <w:tcW w:w="3912" w:type="dxa"/>
+            <w:tcW w:w="4961" w:type="dxa"/>
             <w:shd w:val="clear" w:color="auto" w:fill="DEEAF6" w:themeFill="accent1" w:themeFillTint="33"/>
           </w:tcPr>
           <w:p>
@@ -3834,7 +3834,7 @@
         </w:tc>
         <w:tc>
           <w:tcPr>
-            <w:tcW w:w="1534" w:type="dxa"/>
+            <w:tcW w:w="1437" w:type="dxa"/>
             <w:shd w:val="clear" w:color="auto" w:fill="DEEAF6" w:themeFill="accent1" w:themeFillTint="33"/>
           </w:tcPr>
           <w:p>
@@ -3854,7 +3854,7 @@
         </w:tc>
         <w:tc>
           <w:tcPr>
-            <w:tcW w:w="1539" w:type="dxa"/>
+            <w:tcW w:w="1134" w:type="dxa"/>
             <w:shd w:val="clear" w:color="auto" w:fill="DEEAF6" w:themeFill="accent1" w:themeFillTint="33"/>
           </w:tcPr>
           <w:p>
@@ -3874,7 +3874,7 @@
         </w:tc>
         <w:tc>
           <w:tcPr>
-            <w:tcW w:w="1539" w:type="dxa"/>
+            <w:tcW w:w="992" w:type="dxa"/>
             <w:shd w:val="clear" w:color="auto" w:fill="DEEAF6" w:themeFill="accent1" w:themeFillTint="33"/>
           </w:tcPr>
           <w:p>
@@ -3894,7 +3894,7 @@
         </w:tc>
         <w:tc>
           <w:tcPr>
-            <w:tcW w:w="3912" w:type="dxa"/>
+            <w:tcW w:w="4961" w:type="dxa"/>
             <w:shd w:val="clear" w:color="auto" w:fill="DEEAF6" w:themeFill="accent1" w:themeFillTint="33"/>
           </w:tcPr>
           <w:p>
@@ -3944,7 +3944,7 @@
         </w:tc>
         <w:tc>
           <w:tcPr>
-            <w:tcW w:w="1534" w:type="dxa"/>
+            <w:tcW w:w="1437" w:type="dxa"/>
             <w:shd w:val="clear" w:color="auto" w:fill="FFF2CC" w:themeFill="accent4" w:themeFillTint="33"/>
           </w:tcPr>
           <w:p>
@@ -3964,7 +3964,7 @@
         </w:tc>
         <w:tc>
           <w:tcPr>
-            <w:tcW w:w="1539" w:type="dxa"/>
+            <w:tcW w:w="1134" w:type="dxa"/>
             <w:shd w:val="clear" w:color="auto" w:fill="FFF2CC" w:themeFill="accent4" w:themeFillTint="33"/>
           </w:tcPr>
           <w:p>
@@ -3984,7 +3984,7 @@
         </w:tc>
         <w:tc>
           <w:tcPr>
-            <w:tcW w:w="1539" w:type="dxa"/>
+            <w:tcW w:w="992" w:type="dxa"/>
             <w:shd w:val="clear" w:color="auto" w:fill="FFF2CC" w:themeFill="accent4" w:themeFillTint="33"/>
           </w:tcPr>
           <w:p>
@@ -4004,7 +4004,7 @@
         </w:tc>
         <w:tc>
           <w:tcPr>
-            <w:tcW w:w="3912" w:type="dxa"/>
+            <w:tcW w:w="4961" w:type="dxa"/>
             <w:shd w:val="clear" w:color="auto" w:fill="FFF2CC" w:themeFill="accent4" w:themeFillTint="33"/>
           </w:tcPr>
           <w:p>
@@ -4068,7 +4068,7 @@
         </w:tc>
         <w:tc>
           <w:tcPr>
-            <w:tcW w:w="1534" w:type="dxa"/>
+            <w:tcW w:w="1437" w:type="dxa"/>
             <w:shd w:val="clear" w:color="auto" w:fill="FFF2CC" w:themeFill="accent4" w:themeFillTint="33"/>
           </w:tcPr>
           <w:p>
@@ -4088,7 +4088,7 @@
         </w:tc>
         <w:tc>
           <w:tcPr>
-            <w:tcW w:w="1539" w:type="dxa"/>
+            <w:tcW w:w="1134" w:type="dxa"/>
             <w:shd w:val="clear" w:color="auto" w:fill="FFF2CC" w:themeFill="accent4" w:themeFillTint="33"/>
           </w:tcPr>
           <w:p>
@@ -4108,7 +4108,7 @@
         </w:tc>
         <w:tc>
           <w:tcPr>
-            <w:tcW w:w="1539" w:type="dxa"/>
+            <w:tcW w:w="992" w:type="dxa"/>
             <w:shd w:val="clear" w:color="auto" w:fill="FFF2CC" w:themeFill="accent4" w:themeFillTint="33"/>
           </w:tcPr>
           <w:p>
@@ -4128,7 +4128,7 @@
         </w:tc>
         <w:tc>
           <w:tcPr>
-            <w:tcW w:w="3912" w:type="dxa"/>
+            <w:tcW w:w="4961" w:type="dxa"/>
             <w:shd w:val="clear" w:color="auto" w:fill="FFF2CC" w:themeFill="accent4" w:themeFillTint="33"/>
           </w:tcPr>
           <w:p>
@@ -4168,7 +4168,7 @@
         </w:tc>
         <w:tc>
           <w:tcPr>
-            <w:tcW w:w="1534" w:type="dxa"/>
+            <w:tcW w:w="1437" w:type="dxa"/>
             <w:shd w:val="clear" w:color="auto" w:fill="FBE4D5" w:themeFill="accent2" w:themeFillTint="33"/>
           </w:tcPr>
           <w:p>
@@ -4188,7 +4188,7 @@
         </w:tc>
         <w:tc>
           <w:tcPr>
-            <w:tcW w:w="1539" w:type="dxa"/>
+            <w:tcW w:w="1134" w:type="dxa"/>
             <w:shd w:val="clear" w:color="auto" w:fill="FBE4D5" w:themeFill="accent2" w:themeFillTint="33"/>
           </w:tcPr>
           <w:p>
@@ -4208,7 +4208,7 @@
         </w:tc>
         <w:tc>
           <w:tcPr>
-            <w:tcW w:w="1539" w:type="dxa"/>
+            <w:tcW w:w="992" w:type="dxa"/>
             <w:shd w:val="clear" w:color="auto" w:fill="FBE4D5" w:themeFill="accent2" w:themeFillTint="33"/>
           </w:tcPr>
           <w:p>
@@ -4228,7 +4228,7 @@
         </w:tc>
         <w:tc>
           <w:tcPr>
-            <w:tcW w:w="3912" w:type="dxa"/>
+            <w:tcW w:w="4961" w:type="dxa"/>
             <w:shd w:val="clear" w:color="auto" w:fill="FBE4D5" w:themeFill="accent2" w:themeFillTint="33"/>
           </w:tcPr>
           <w:p>
@@ -4266,7 +4266,7 @@
         </w:tc>
         <w:tc>
           <w:tcPr>
-            <w:tcW w:w="1534" w:type="dxa"/>
+            <w:tcW w:w="1437" w:type="dxa"/>
             <w:shd w:val="clear" w:color="auto" w:fill="FFF2CC" w:themeFill="accent4" w:themeFillTint="33"/>
           </w:tcPr>
           <w:p>
@@ -4286,7 +4286,7 @@
         </w:tc>
         <w:tc>
           <w:tcPr>
-            <w:tcW w:w="1539" w:type="dxa"/>
+            <w:tcW w:w="1134" w:type="dxa"/>
             <w:shd w:val="clear" w:color="auto" w:fill="FFF2CC" w:themeFill="accent4" w:themeFillTint="33"/>
           </w:tcPr>
           <w:p>
@@ -4306,7 +4306,7 @@
         </w:tc>
         <w:tc>
           <w:tcPr>
-            <w:tcW w:w="1539" w:type="dxa"/>
+            <w:tcW w:w="992" w:type="dxa"/>
             <w:shd w:val="clear" w:color="auto" w:fill="FFF2CC" w:themeFill="accent4" w:themeFillTint="33"/>
           </w:tcPr>
           <w:p>
@@ -4326,7 +4326,7 @@
         </w:tc>
         <w:tc>
           <w:tcPr>
-            <w:tcW w:w="3912" w:type="dxa"/>
+            <w:tcW w:w="4961" w:type="dxa"/>
             <w:shd w:val="clear" w:color="auto" w:fill="FFF2CC" w:themeFill="accent4" w:themeFillTint="33"/>
           </w:tcPr>
           <w:p>
@@ -4370,7 +4370,7 @@
         </w:tc>
         <w:tc>
           <w:tcPr>
-            <w:tcW w:w="1534" w:type="dxa"/>
+            <w:tcW w:w="1437" w:type="dxa"/>
             <w:shd w:val="clear" w:color="auto" w:fill="F7CAAC" w:themeFill="accent2" w:themeFillTint="66"/>
           </w:tcPr>
           <w:p>
@@ -4384,7 +4384,7 @@
         </w:tc>
         <w:tc>
           <w:tcPr>
-            <w:tcW w:w="1539" w:type="dxa"/>
+            <w:tcW w:w="1134" w:type="dxa"/>
             <w:shd w:val="clear" w:color="auto" w:fill="F7CAAC" w:themeFill="accent2" w:themeFillTint="66"/>
           </w:tcPr>
           <w:p>
@@ -4398,7 +4398,7 @@
         </w:tc>
         <w:tc>
           <w:tcPr>
-            <w:tcW w:w="1539" w:type="dxa"/>
+            <w:tcW w:w="992" w:type="dxa"/>
             <w:shd w:val="clear" w:color="auto" w:fill="F7CAAC" w:themeFill="accent2" w:themeFillTint="66"/>
           </w:tcPr>
           <w:p>
@@ -4412,7 +4412,7 @@
         </w:tc>
         <w:tc>
           <w:tcPr>
-            <w:tcW w:w="3912" w:type="dxa"/>
+            <w:tcW w:w="4961" w:type="dxa"/>
             <w:shd w:val="clear" w:color="auto" w:fill="F7CAAC" w:themeFill="accent2" w:themeFillTint="66"/>
           </w:tcPr>
           <w:p>
@@ -4482,7 +4482,7 @@
         </w:tc>
         <w:tc>
           <w:tcPr>
-            <w:tcW w:w="1534" w:type="dxa"/>
+            <w:tcW w:w="1437" w:type="dxa"/>
             <w:shd w:val="clear" w:color="auto" w:fill="DEEAF6" w:themeFill="accent1" w:themeFillTint="33"/>
           </w:tcPr>
           <w:p>
@@ -4502,7 +4502,7 @@
         </w:tc>
         <w:tc>
           <w:tcPr>
-            <w:tcW w:w="1539" w:type="dxa"/>
+            <w:tcW w:w="1134" w:type="dxa"/>
             <w:shd w:val="clear" w:color="auto" w:fill="DEEAF6" w:themeFill="accent1" w:themeFillTint="33"/>
           </w:tcPr>
           <w:p>
@@ -4522,7 +4522,7 @@
         </w:tc>
         <w:tc>
           <w:tcPr>
-            <w:tcW w:w="1539" w:type="dxa"/>
+            <w:tcW w:w="992" w:type="dxa"/>
             <w:shd w:val="clear" w:color="auto" w:fill="DEEAF6" w:themeFill="accent1" w:themeFillTint="33"/>
           </w:tcPr>
           <w:p>
@@ -4542,7 +4542,7 @@
         </w:tc>
         <w:tc>
           <w:tcPr>
-            <w:tcW w:w="3912" w:type="dxa"/>
+            <w:tcW w:w="4961" w:type="dxa"/>
             <w:shd w:val="clear" w:color="auto" w:fill="DEEAF6" w:themeFill="accent1" w:themeFillTint="33"/>
           </w:tcPr>
           <w:p>
@@ -4584,7 +4584,7 @@
         </w:tc>
         <w:tc>
           <w:tcPr>
-            <w:tcW w:w="1534" w:type="dxa"/>
+            <w:tcW w:w="1437" w:type="dxa"/>
             <w:shd w:val="clear" w:color="auto" w:fill="FFF2CC" w:themeFill="accent4" w:themeFillTint="33"/>
           </w:tcPr>
           <w:p>
@@ -4604,7 +4604,7 @@
         </w:tc>
         <w:tc>
           <w:tcPr>
-            <w:tcW w:w="1539" w:type="dxa"/>
+            <w:tcW w:w="1134" w:type="dxa"/>
             <w:shd w:val="clear" w:color="auto" w:fill="FFF2CC" w:themeFill="accent4" w:themeFillTint="33"/>
           </w:tcPr>
           <w:p>
@@ -4624,7 +4624,7 @@
         </w:tc>
         <w:tc>
           <w:tcPr>
-            <w:tcW w:w="1539" w:type="dxa"/>
+            <w:tcW w:w="992" w:type="dxa"/>
             <w:shd w:val="clear" w:color="auto" w:fill="FFF2CC" w:themeFill="accent4" w:themeFillTint="33"/>
           </w:tcPr>
           <w:p>
@@ -4644,7 +4644,7 @@
         </w:tc>
         <w:tc>
           <w:tcPr>
-            <w:tcW w:w="3912" w:type="dxa"/>
+            <w:tcW w:w="4961" w:type="dxa"/>
             <w:shd w:val="clear" w:color="auto" w:fill="FFF2CC" w:themeFill="accent4" w:themeFillTint="33"/>
           </w:tcPr>
           <w:p>
@@ -4686,7 +4686,7 @@
         </w:tc>
         <w:tc>
           <w:tcPr>
-            <w:tcW w:w="1534" w:type="dxa"/>
+            <w:tcW w:w="1437" w:type="dxa"/>
             <w:shd w:val="clear" w:color="auto" w:fill="FFF2CC" w:themeFill="accent4" w:themeFillTint="33"/>
           </w:tcPr>
           <w:p>
@@ -4706,7 +4706,7 @@
         </w:tc>
         <w:tc>
           <w:tcPr>
-            <w:tcW w:w="1539" w:type="dxa"/>
+            <w:tcW w:w="1134" w:type="dxa"/>
             <w:shd w:val="clear" w:color="auto" w:fill="FFF2CC" w:themeFill="accent4" w:themeFillTint="33"/>
           </w:tcPr>
           <w:p>
@@ -4726,7 +4726,7 @@
         </w:tc>
         <w:tc>
           <w:tcPr>
-            <w:tcW w:w="1539" w:type="dxa"/>
+            <w:tcW w:w="992" w:type="dxa"/>
             <w:shd w:val="clear" w:color="auto" w:fill="FFF2CC" w:themeFill="accent4" w:themeFillTint="33"/>
           </w:tcPr>
           <w:p>
@@ -4746,7 +4746,7 @@
         </w:tc>
         <w:tc>
           <w:tcPr>
-            <w:tcW w:w="3912" w:type="dxa"/>
+            <w:tcW w:w="4961" w:type="dxa"/>
             <w:shd w:val="clear" w:color="auto" w:fill="FFF2CC" w:themeFill="accent4" w:themeFillTint="33"/>
           </w:tcPr>
           <w:p>
@@ -4802,7 +4802,7 @@
         </w:tc>
         <w:tc>
           <w:tcPr>
-            <w:tcW w:w="1534" w:type="dxa"/>
+            <w:tcW w:w="1437" w:type="dxa"/>
             <w:shd w:val="clear" w:color="auto" w:fill="DEEAF6" w:themeFill="accent1" w:themeFillTint="33"/>
           </w:tcPr>
           <w:p>
@@ -4822,7 +4822,7 @@
         </w:tc>
         <w:tc>
           <w:tcPr>
-            <w:tcW w:w="1539" w:type="dxa"/>
+            <w:tcW w:w="1134" w:type="dxa"/>
             <w:shd w:val="clear" w:color="auto" w:fill="DEEAF6" w:themeFill="accent1" w:themeFillTint="33"/>
           </w:tcPr>
           <w:p>
@@ -4842,7 +4842,7 @@
         </w:tc>
         <w:tc>
           <w:tcPr>
-            <w:tcW w:w="1539" w:type="dxa"/>
+            <w:tcW w:w="992" w:type="dxa"/>
             <w:shd w:val="clear" w:color="auto" w:fill="DEEAF6" w:themeFill="accent1" w:themeFillTint="33"/>
           </w:tcPr>
           <w:p>
@@ -4862,7 +4862,7 @@
         </w:tc>
         <w:tc>
           <w:tcPr>
-            <w:tcW w:w="3912" w:type="dxa"/>
+            <w:tcW w:w="4961" w:type="dxa"/>
             <w:shd w:val="clear" w:color="auto" w:fill="DEEAF6" w:themeFill="accent1" w:themeFillTint="33"/>
           </w:tcPr>
           <w:p>
@@ -4906,7 +4906,7 @@
         </w:tc>
         <w:tc>
           <w:tcPr>
-            <w:tcW w:w="1534" w:type="dxa"/>
+            <w:tcW w:w="1437" w:type="dxa"/>
             <w:shd w:val="clear" w:color="auto" w:fill="DEEAF6" w:themeFill="accent1" w:themeFillTint="33"/>
           </w:tcPr>
           <w:p>
@@ -4926,7 +4926,7 @@
         </w:tc>
         <w:tc>
           <w:tcPr>
-            <w:tcW w:w="1539" w:type="dxa"/>
+            <w:tcW w:w="1134" w:type="dxa"/>
             <w:shd w:val="clear" w:color="auto" w:fill="DEEAF6" w:themeFill="accent1" w:themeFillTint="33"/>
           </w:tcPr>
           <w:p>
@@ -4946,7 +4946,7 @@
         </w:tc>
         <w:tc>
           <w:tcPr>
-            <w:tcW w:w="1539" w:type="dxa"/>
+            <w:tcW w:w="992" w:type="dxa"/>
             <w:shd w:val="clear" w:color="auto" w:fill="DEEAF6" w:themeFill="accent1" w:themeFillTint="33"/>
           </w:tcPr>
           <w:p>
@@ -4966,7 +4966,7 @@
         </w:tc>
         <w:tc>
           <w:tcPr>
-            <w:tcW w:w="3912" w:type="dxa"/>
+            <w:tcW w:w="4961" w:type="dxa"/>
             <w:shd w:val="clear" w:color="auto" w:fill="DEEAF6" w:themeFill="accent1" w:themeFillTint="33"/>
           </w:tcPr>
           <w:p>
@@ -5008,7 +5008,7 @@
         </w:tc>
         <w:tc>
           <w:tcPr>
-            <w:tcW w:w="1534" w:type="dxa"/>
+            <w:tcW w:w="1437" w:type="dxa"/>
             <w:shd w:val="clear" w:color="auto" w:fill="FBE4D5" w:themeFill="accent2" w:themeFillTint="33"/>
           </w:tcPr>
           <w:p>
@@ -5028,7 +5028,7 @@
         </w:tc>
         <w:tc>
           <w:tcPr>
-            <w:tcW w:w="1539" w:type="dxa"/>
+            <w:tcW w:w="1134" w:type="dxa"/>
             <w:shd w:val="clear" w:color="auto" w:fill="FBE4D5" w:themeFill="accent2" w:themeFillTint="33"/>
           </w:tcPr>
           <w:p>
@@ -5048,7 +5048,7 @@
         </w:tc>
         <w:tc>
           <w:tcPr>
-            <w:tcW w:w="1539" w:type="dxa"/>
+            <w:tcW w:w="992" w:type="dxa"/>
             <w:shd w:val="clear" w:color="auto" w:fill="FBE4D5" w:themeFill="accent2" w:themeFillTint="33"/>
           </w:tcPr>
           <w:p>
@@ -5068,7 +5068,7 @@
         </w:tc>
         <w:tc>
           <w:tcPr>
-            <w:tcW w:w="3912" w:type="dxa"/>
+            <w:tcW w:w="4961" w:type="dxa"/>
             <w:shd w:val="clear" w:color="auto" w:fill="FBE4D5" w:themeFill="accent2" w:themeFillTint="33"/>
           </w:tcPr>
           <w:p>
@@ -5104,7 +5104,7 @@
         </w:tc>
         <w:tc>
           <w:tcPr>
-            <w:tcW w:w="1534" w:type="dxa"/>
+            <w:tcW w:w="1437" w:type="dxa"/>
             <w:shd w:val="clear" w:color="auto" w:fill="FFF2CC" w:themeFill="accent4" w:themeFillTint="33"/>
           </w:tcPr>
           <w:p>
@@ -5124,7 +5124,7 @@
         </w:tc>
         <w:tc>
           <w:tcPr>
-            <w:tcW w:w="1539" w:type="dxa"/>
+            <w:tcW w:w="1134" w:type="dxa"/>
             <w:shd w:val="clear" w:color="auto" w:fill="FFF2CC" w:themeFill="accent4" w:themeFillTint="33"/>
           </w:tcPr>
           <w:p>
@@ -5144,7 +5144,7 @@
         </w:tc>
         <w:tc>
           <w:tcPr>
-            <w:tcW w:w="1539" w:type="dxa"/>
+            <w:tcW w:w="992" w:type="dxa"/>
             <w:shd w:val="clear" w:color="auto" w:fill="FFF2CC" w:themeFill="accent4" w:themeFillTint="33"/>
           </w:tcPr>
           <w:p>
@@ -5164,7 +5164,7 @@
         </w:tc>
         <w:tc>
           <w:tcPr>
-            <w:tcW w:w="3912" w:type="dxa"/>
+            <w:tcW w:w="4961" w:type="dxa"/>
             <w:shd w:val="clear" w:color="auto" w:fill="FFF2CC" w:themeFill="accent4" w:themeFillTint="33"/>
           </w:tcPr>
           <w:p>
@@ -5202,7 +5202,7 @@
         </w:tc>
         <w:tc>
           <w:tcPr>
-            <w:tcW w:w="1534" w:type="dxa"/>
+            <w:tcW w:w="1437" w:type="dxa"/>
             <w:shd w:val="clear" w:color="auto" w:fill="FBE4D5" w:themeFill="accent2" w:themeFillTint="33"/>
           </w:tcPr>
           <w:p>
@@ -5222,7 +5222,7 @@
         </w:tc>
         <w:tc>
           <w:tcPr>
-            <w:tcW w:w="1539" w:type="dxa"/>
+            <w:tcW w:w="1134" w:type="dxa"/>
             <w:shd w:val="clear" w:color="auto" w:fill="FBE4D5" w:themeFill="accent2" w:themeFillTint="33"/>
           </w:tcPr>
           <w:p>
@@ -5242,7 +5242,7 @@
         </w:tc>
         <w:tc>
           <w:tcPr>
-            <w:tcW w:w="1539" w:type="dxa"/>
+            <w:tcW w:w="992" w:type="dxa"/>
             <w:shd w:val="clear" w:color="auto" w:fill="FBE4D5" w:themeFill="accent2" w:themeFillTint="33"/>
           </w:tcPr>
           <w:p>
@@ -5262,7 +5262,7 @@
         </w:tc>
         <w:tc>
           <w:tcPr>
-            <w:tcW w:w="3912" w:type="dxa"/>
+            <w:tcW w:w="4961" w:type="dxa"/>
             <w:shd w:val="clear" w:color="auto" w:fill="FBE4D5" w:themeFill="accent2" w:themeFillTint="33"/>
           </w:tcPr>
           <w:p>
@@ -5300,7 +5300,7 @@
         </w:tc>
         <w:tc>
           <w:tcPr>
-            <w:tcW w:w="1534" w:type="dxa"/>
+            <w:tcW w:w="1437" w:type="dxa"/>
             <w:shd w:val="clear" w:color="auto" w:fill="DEEAF6" w:themeFill="accent1" w:themeFillTint="33"/>
           </w:tcPr>
           <w:p>
@@ -5320,7 +5320,7 @@
         </w:tc>
         <w:tc>
           <w:tcPr>
-            <w:tcW w:w="1539" w:type="dxa"/>
+            <w:tcW w:w="1134" w:type="dxa"/>
             <w:shd w:val="clear" w:color="auto" w:fill="DEEAF6" w:themeFill="accent1" w:themeFillTint="33"/>
           </w:tcPr>
           <w:p>
@@ -5340,7 +5340,7 @@
         </w:tc>
         <w:tc>
           <w:tcPr>
-            <w:tcW w:w="1539" w:type="dxa"/>
+            <w:tcW w:w="992" w:type="dxa"/>
             <w:shd w:val="clear" w:color="auto" w:fill="DEEAF6" w:themeFill="accent1" w:themeFillTint="33"/>
           </w:tcPr>
           <w:p>
@@ -5360,7 +5360,7 @@
         </w:tc>
         <w:tc>
           <w:tcPr>
-            <w:tcW w:w="3912" w:type="dxa"/>
+            <w:tcW w:w="4961" w:type="dxa"/>
             <w:shd w:val="clear" w:color="auto" w:fill="DEEAF6" w:themeFill="accent1" w:themeFillTint="33"/>
           </w:tcPr>
           <w:p>
@@ -5404,7 +5404,7 @@
         </w:tc>
         <w:tc>
           <w:tcPr>
-            <w:tcW w:w="1534" w:type="dxa"/>
+            <w:tcW w:w="1437" w:type="dxa"/>
             <w:shd w:val="clear" w:color="auto" w:fill="FBE4D5" w:themeFill="accent2" w:themeFillTint="33"/>
           </w:tcPr>
           <w:p>
@@ -5424,7 +5424,7 @@
         </w:tc>
         <w:tc>
           <w:tcPr>
-            <w:tcW w:w="1539" w:type="dxa"/>
+            <w:tcW w:w="1134" w:type="dxa"/>
             <w:shd w:val="clear" w:color="auto" w:fill="FBE4D5" w:themeFill="accent2" w:themeFillTint="33"/>
           </w:tcPr>
           <w:p>
@@ -5444,7 +5444,7 @@
         </w:tc>
         <w:tc>
           <w:tcPr>
-            <w:tcW w:w="1539" w:type="dxa"/>
+            <w:tcW w:w="992" w:type="dxa"/>
             <w:shd w:val="clear" w:color="auto" w:fill="FBE4D5" w:themeFill="accent2" w:themeFillTint="33"/>
           </w:tcPr>
           <w:p>
@@ -5464,7 +5464,7 @@
         </w:tc>
         <w:tc>
           <w:tcPr>
-            <w:tcW w:w="3912" w:type="dxa"/>
+            <w:tcW w:w="4961" w:type="dxa"/>
             <w:shd w:val="clear" w:color="auto" w:fill="FBE4D5" w:themeFill="accent2" w:themeFillTint="33"/>
           </w:tcPr>
           <w:p>
@@ -5502,7 +5502,7 @@
         </w:tc>
         <w:tc>
           <w:tcPr>
-            <w:tcW w:w="1534" w:type="dxa"/>
+            <w:tcW w:w="1437" w:type="dxa"/>
             <w:shd w:val="clear" w:color="auto" w:fill="FFF2CC" w:themeFill="accent4" w:themeFillTint="33"/>
           </w:tcPr>
           <w:p>
@@ -5522,7 +5522,7 @@
         </w:tc>
         <w:tc>
           <w:tcPr>
-            <w:tcW w:w="1539" w:type="dxa"/>
+            <w:tcW w:w="1134" w:type="dxa"/>
             <w:shd w:val="clear" w:color="auto" w:fill="FFF2CC" w:themeFill="accent4" w:themeFillTint="33"/>
           </w:tcPr>
           <w:p>
@@ -5542,7 +5542,7 @@
         </w:tc>
         <w:tc>
           <w:tcPr>
-            <w:tcW w:w="1539" w:type="dxa"/>
+            <w:tcW w:w="992" w:type="dxa"/>
             <w:shd w:val="clear" w:color="auto" w:fill="FFF2CC" w:themeFill="accent4" w:themeFillTint="33"/>
           </w:tcPr>
           <w:p>
@@ -5562,7 +5562,7 @@
         </w:tc>
         <w:tc>
           <w:tcPr>
-            <w:tcW w:w="3912" w:type="dxa"/>
+            <w:tcW w:w="4961" w:type="dxa"/>
             <w:shd w:val="clear" w:color="auto" w:fill="FFF2CC" w:themeFill="accent4" w:themeFillTint="33"/>
           </w:tcPr>
           <w:p>
@@ -5606,7 +5606,7 @@
         </w:tc>
         <w:tc>
           <w:tcPr>
-            <w:tcW w:w="1534" w:type="dxa"/>
+            <w:tcW w:w="1437" w:type="dxa"/>
             <w:shd w:val="clear" w:color="auto" w:fill="FFF2CC" w:themeFill="accent4" w:themeFillTint="33"/>
           </w:tcPr>
           <w:p>
@@ -5626,7 +5626,7 @@
         </w:tc>
         <w:tc>
           <w:tcPr>
-            <w:tcW w:w="1539" w:type="dxa"/>
+            <w:tcW w:w="1134" w:type="dxa"/>
             <w:shd w:val="clear" w:color="auto" w:fill="FFF2CC" w:themeFill="accent4" w:themeFillTint="33"/>
           </w:tcPr>
           <w:p>
@@ -5646,7 +5646,7 @@
         </w:tc>
         <w:tc>
           <w:tcPr>
-            <w:tcW w:w="1539" w:type="dxa"/>
+            <w:tcW w:w="992" w:type="dxa"/>
             <w:shd w:val="clear" w:color="auto" w:fill="FFF2CC" w:themeFill="accent4" w:themeFillTint="33"/>
           </w:tcPr>
           <w:p>
@@ -5666,7 +5666,7 @@
         </w:tc>
         <w:tc>
           <w:tcPr>
-            <w:tcW w:w="3912" w:type="dxa"/>
+            <w:tcW w:w="4961" w:type="dxa"/>
             <w:shd w:val="clear" w:color="auto" w:fill="FFF2CC" w:themeFill="accent4" w:themeFillTint="33"/>
           </w:tcPr>
           <w:p>
@@ -5718,7 +5718,7 @@
         </w:tc>
         <w:tc>
           <w:tcPr>
-            <w:tcW w:w="1534" w:type="dxa"/>
+            <w:tcW w:w="1437" w:type="dxa"/>
             <w:shd w:val="clear" w:color="auto" w:fill="F7CAAC" w:themeFill="accent2" w:themeFillTint="66"/>
           </w:tcPr>
           <w:p>
@@ -5750,7 +5750,7 @@
         </w:tc>
         <w:tc>
           <w:tcPr>
-            <w:tcW w:w="1539" w:type="dxa"/>
+            <w:tcW w:w="1134" w:type="dxa"/>
             <w:shd w:val="clear" w:color="auto" w:fill="F7CAAC" w:themeFill="accent2" w:themeFillTint="66"/>
           </w:tcPr>
           <w:p>
@@ -5770,7 +5770,7 @@
         </w:tc>
         <w:tc>
           <w:tcPr>
-            <w:tcW w:w="1539" w:type="dxa"/>
+            <w:tcW w:w="992" w:type="dxa"/>
             <w:shd w:val="clear" w:color="auto" w:fill="F7CAAC" w:themeFill="accent2" w:themeFillTint="66"/>
           </w:tcPr>
           <w:p>
@@ -5790,7 +5790,7 @@
         </w:tc>
         <w:tc>
           <w:tcPr>
-            <w:tcW w:w="3912" w:type="dxa"/>
+            <w:tcW w:w="4961" w:type="dxa"/>
             <w:shd w:val="clear" w:color="auto" w:fill="F7CAAC" w:themeFill="accent2" w:themeFillTint="66"/>
           </w:tcPr>
           <w:p>
@@ -5834,7 +5834,7 @@
         </w:tc>
         <w:tc>
           <w:tcPr>
-            <w:tcW w:w="1534" w:type="dxa"/>
+            <w:tcW w:w="1437" w:type="dxa"/>
             <w:shd w:val="clear" w:color="auto" w:fill="DEEAF6" w:themeFill="accent1" w:themeFillTint="33"/>
           </w:tcPr>
           <w:p>
@@ -5854,7 +5854,7 @@
         </w:tc>
         <w:tc>
           <w:tcPr>
-            <w:tcW w:w="1539" w:type="dxa"/>
+            <w:tcW w:w="1134" w:type="dxa"/>
             <w:shd w:val="clear" w:color="auto" w:fill="DEEAF6" w:themeFill="accent1" w:themeFillTint="33"/>
           </w:tcPr>
           <w:p>
@@ -5874,7 +5874,7 @@
         </w:tc>
         <w:tc>
           <w:tcPr>
-            <w:tcW w:w="1539" w:type="dxa"/>
+            <w:tcW w:w="992" w:type="dxa"/>
             <w:shd w:val="clear" w:color="auto" w:fill="DEEAF6" w:themeFill="accent1" w:themeFillTint="33"/>
           </w:tcPr>
           <w:p>
@@ -5894,7 +5894,7 @@
         </w:tc>
         <w:tc>
           <w:tcPr>
-            <w:tcW w:w="3912" w:type="dxa"/>
+            <w:tcW w:w="4961" w:type="dxa"/>
             <w:shd w:val="clear" w:color="auto" w:fill="DEEAF6" w:themeFill="accent1" w:themeFillTint="33"/>
           </w:tcPr>
           <w:p>
@@ -5938,7 +5938,7 @@
         </w:tc>
         <w:tc>
           <w:tcPr>
-            <w:tcW w:w="1534" w:type="dxa"/>
+            <w:tcW w:w="1437" w:type="dxa"/>
             <w:shd w:val="clear" w:color="auto" w:fill="F7CAAC" w:themeFill="accent2" w:themeFillTint="66"/>
           </w:tcPr>
           <w:p>
@@ -5970,7 +5970,7 @@
         </w:tc>
         <w:tc>
           <w:tcPr>
-            <w:tcW w:w="1539" w:type="dxa"/>
+            <w:tcW w:w="1134" w:type="dxa"/>
             <w:shd w:val="clear" w:color="auto" w:fill="F7CAAC" w:themeFill="accent2" w:themeFillTint="66"/>
           </w:tcPr>
           <w:p>
@@ -5990,7 +5990,7 @@
         </w:tc>
         <w:tc>
           <w:tcPr>
-            <w:tcW w:w="1539" w:type="dxa"/>
+            <w:tcW w:w="992" w:type="dxa"/>
             <w:shd w:val="clear" w:color="auto" w:fill="F7CAAC" w:themeFill="accent2" w:themeFillTint="66"/>
           </w:tcPr>
           <w:p>
@@ -6010,7 +6010,7 @@
         </w:tc>
         <w:tc>
           <w:tcPr>
-            <w:tcW w:w="3912" w:type="dxa"/>
+            <w:tcW w:w="4961" w:type="dxa"/>
             <w:shd w:val="clear" w:color="auto" w:fill="F7CAAC" w:themeFill="accent2" w:themeFillTint="66"/>
           </w:tcPr>
           <w:p>
@@ -6066,7 +6066,7 @@
         </w:tc>
         <w:tc>
           <w:tcPr>
-            <w:tcW w:w="1534" w:type="dxa"/>
+            <w:tcW w:w="1437" w:type="dxa"/>
             <w:shd w:val="clear" w:color="auto" w:fill="DEEAF6" w:themeFill="accent1" w:themeFillTint="33"/>
           </w:tcPr>
           <w:p>
@@ -6086,7 +6086,7 @@
         </w:tc>
         <w:tc>
           <w:tcPr>
-            <w:tcW w:w="1539" w:type="dxa"/>
+            <w:tcW w:w="1134" w:type="dxa"/>
             <w:shd w:val="clear" w:color="auto" w:fill="DEEAF6" w:themeFill="accent1" w:themeFillTint="33"/>
           </w:tcPr>
           <w:p>
@@ -6106,7 +6106,7 @@
         </w:tc>
         <w:tc>
           <w:tcPr>
-            <w:tcW w:w="1539" w:type="dxa"/>
+            <w:tcW w:w="992" w:type="dxa"/>
             <w:shd w:val="clear" w:color="auto" w:fill="DEEAF6" w:themeFill="accent1" w:themeFillTint="33"/>
           </w:tcPr>
           <w:p>
@@ -6126,7 +6126,7 @@
         </w:tc>
         <w:tc>
           <w:tcPr>
-            <w:tcW w:w="3912" w:type="dxa"/>
+            <w:tcW w:w="4961" w:type="dxa"/>
             <w:shd w:val="clear" w:color="auto" w:fill="DEEAF6" w:themeFill="accent1" w:themeFillTint="33"/>
           </w:tcPr>
           <w:p>
@@ -6170,7 +6170,7 @@
         </w:tc>
         <w:tc>
           <w:tcPr>
-            <w:tcW w:w="1534" w:type="dxa"/>
+            <w:tcW w:w="1437" w:type="dxa"/>
             <w:shd w:val="clear" w:color="auto" w:fill="FFF2CC" w:themeFill="accent4" w:themeFillTint="33"/>
           </w:tcPr>
           <w:p>
@@ -6190,7 +6190,7 @@
         </w:tc>
         <w:tc>
           <w:tcPr>
-            <w:tcW w:w="1539" w:type="dxa"/>
+            <w:tcW w:w="1134" w:type="dxa"/>
             <w:shd w:val="clear" w:color="auto" w:fill="FFF2CC" w:themeFill="accent4" w:themeFillTint="33"/>
           </w:tcPr>
           <w:p>
@@ -6210,7 +6210,7 @@
         </w:tc>
         <w:tc>
           <w:tcPr>
-            <w:tcW w:w="1539" w:type="dxa"/>
+            <w:tcW w:w="992" w:type="dxa"/>
             <w:shd w:val="clear" w:color="auto" w:fill="FFF2CC" w:themeFill="accent4" w:themeFillTint="33"/>
           </w:tcPr>
           <w:p>
@@ -6230,7 +6230,7 @@
         </w:tc>
         <w:tc>
           <w:tcPr>
-            <w:tcW w:w="3912" w:type="dxa"/>
+            <w:tcW w:w="4961" w:type="dxa"/>
             <w:shd w:val="clear" w:color="auto" w:fill="FFF2CC" w:themeFill="accent4" w:themeFillTint="33"/>
           </w:tcPr>
           <w:p>
@@ -6272,7 +6272,7 @@
         </w:tc>
         <w:tc>
           <w:tcPr>
-            <w:tcW w:w="1534" w:type="dxa"/>
+            <w:tcW w:w="1437" w:type="dxa"/>
             <w:shd w:val="clear" w:color="auto" w:fill="DEEAF6" w:themeFill="accent1" w:themeFillTint="33"/>
           </w:tcPr>
           <w:p>
@@ -6292,7 +6292,7 @@
         </w:tc>
         <w:tc>
           <w:tcPr>
-            <w:tcW w:w="1539" w:type="dxa"/>
+            <w:tcW w:w="1134" w:type="dxa"/>
             <w:shd w:val="clear" w:color="auto" w:fill="DEEAF6" w:themeFill="accent1" w:themeFillTint="33"/>
           </w:tcPr>
           <w:p>
@@ -6312,7 +6312,7 @@
         </w:tc>
         <w:tc>
           <w:tcPr>
-            <w:tcW w:w="1539" w:type="dxa"/>
+            <w:tcW w:w="992" w:type="dxa"/>
             <w:shd w:val="clear" w:color="auto" w:fill="DEEAF6" w:themeFill="accent1" w:themeFillTint="33"/>
           </w:tcPr>
           <w:p>
@@ -6332,7 +6332,7 @@
         </w:tc>
         <w:tc>
           <w:tcPr>
-            <w:tcW w:w="3912" w:type="dxa"/>
+            <w:tcW w:w="4961" w:type="dxa"/>
             <w:shd w:val="clear" w:color="auto" w:fill="DEEAF6" w:themeFill="accent1" w:themeFillTint="33"/>
           </w:tcPr>
           <w:p>
@@ -6374,46 +6374,46 @@
         </w:tc>
         <w:tc>
           <w:tcPr>
-            <w:tcW w:w="1534" w:type="dxa"/>
-          </w:tcPr>
-          <w:p>
-            <w:pPr>
-              <w:spacing w:before="40" w:after="40"/>
-              <w:rPr>
-                <w:lang w:val="en-US"/>
-              </w:rPr>
-            </w:pPr>
-          </w:p>
-        </w:tc>
-        <w:tc>
-          <w:tcPr>
-            <w:tcW w:w="1539" w:type="dxa"/>
-          </w:tcPr>
-          <w:p>
-            <w:pPr>
-              <w:spacing w:before="40" w:after="40"/>
-              <w:rPr>
-                <w:lang w:val="en-US"/>
-              </w:rPr>
-            </w:pPr>
-          </w:p>
-        </w:tc>
-        <w:tc>
-          <w:tcPr>
-            <w:tcW w:w="1539" w:type="dxa"/>
-          </w:tcPr>
-          <w:p>
-            <w:pPr>
-              <w:spacing w:before="40" w:after="40"/>
-              <w:rPr>
-                <w:lang w:val="en-US"/>
-              </w:rPr>
-            </w:pPr>
-          </w:p>
-        </w:tc>
-        <w:tc>
-          <w:tcPr>
-            <w:tcW w:w="3912" w:type="dxa"/>
+            <w:tcW w:w="1437" w:type="dxa"/>
+          </w:tcPr>
+          <w:p>
+            <w:pPr>
+              <w:spacing w:before="40" w:after="40"/>
+              <w:rPr>
+                <w:lang w:val="en-US"/>
+              </w:rPr>
+            </w:pPr>
+          </w:p>
+        </w:tc>
+        <w:tc>
+          <w:tcPr>
+            <w:tcW w:w="1134" w:type="dxa"/>
+          </w:tcPr>
+          <w:p>
+            <w:pPr>
+              <w:spacing w:before="40" w:after="40"/>
+              <w:rPr>
+                <w:lang w:val="en-US"/>
+              </w:rPr>
+            </w:pPr>
+          </w:p>
+        </w:tc>
+        <w:tc>
+          <w:tcPr>
+            <w:tcW w:w="992" w:type="dxa"/>
+          </w:tcPr>
+          <w:p>
+            <w:pPr>
+              <w:spacing w:before="40" w:after="40"/>
+              <w:rPr>
+                <w:lang w:val="en-US"/>
+              </w:rPr>
+            </w:pPr>
+          </w:p>
+        </w:tc>
+        <w:tc>
+          <w:tcPr>
+            <w:tcW w:w="4961" w:type="dxa"/>
           </w:tcPr>
           <w:p>
             <w:pPr>
@@ -6449,46 +6449,46 @@
         </w:tc>
         <w:tc>
           <w:tcPr>
-            <w:tcW w:w="1534" w:type="dxa"/>
-          </w:tcPr>
-          <w:p>
-            <w:pPr>
-              <w:spacing w:before="40" w:after="40"/>
-              <w:rPr>
-                <w:lang w:val="en-US"/>
-              </w:rPr>
-            </w:pPr>
-          </w:p>
-        </w:tc>
-        <w:tc>
-          <w:tcPr>
-            <w:tcW w:w="1539" w:type="dxa"/>
-          </w:tcPr>
-          <w:p>
-            <w:pPr>
-              <w:spacing w:before="40" w:after="40"/>
-              <w:rPr>
-                <w:lang w:val="en-US"/>
-              </w:rPr>
-            </w:pPr>
-          </w:p>
-        </w:tc>
-        <w:tc>
-          <w:tcPr>
-            <w:tcW w:w="1539" w:type="dxa"/>
-          </w:tcPr>
-          <w:p>
-            <w:pPr>
-              <w:spacing w:before="40" w:after="40"/>
-              <w:rPr>
-                <w:lang w:val="en-US"/>
-              </w:rPr>
-            </w:pPr>
-          </w:p>
-        </w:tc>
-        <w:tc>
-          <w:tcPr>
-            <w:tcW w:w="3912" w:type="dxa"/>
+            <w:tcW w:w="1437" w:type="dxa"/>
+          </w:tcPr>
+          <w:p>
+            <w:pPr>
+              <w:spacing w:before="40" w:after="40"/>
+              <w:rPr>
+                <w:lang w:val="en-US"/>
+              </w:rPr>
+            </w:pPr>
+          </w:p>
+        </w:tc>
+        <w:tc>
+          <w:tcPr>
+            <w:tcW w:w="1134" w:type="dxa"/>
+          </w:tcPr>
+          <w:p>
+            <w:pPr>
+              <w:spacing w:before="40" w:after="40"/>
+              <w:rPr>
+                <w:lang w:val="en-US"/>
+              </w:rPr>
+            </w:pPr>
+          </w:p>
+        </w:tc>
+        <w:tc>
+          <w:tcPr>
+            <w:tcW w:w="992" w:type="dxa"/>
+          </w:tcPr>
+          <w:p>
+            <w:pPr>
+              <w:spacing w:before="40" w:after="40"/>
+              <w:rPr>
+                <w:lang w:val="en-US"/>
+              </w:rPr>
+            </w:pPr>
+          </w:p>
+        </w:tc>
+        <w:tc>
+          <w:tcPr>
+            <w:tcW w:w="4961" w:type="dxa"/>
           </w:tcPr>
           <w:p>
             <w:pPr>
@@ -6504,6 +6504,7 @@
         <w:tc>
           <w:tcPr>
             <w:tcW w:w="1677" w:type="dxa"/>
+            <w:shd w:val="clear" w:color="auto" w:fill="FFF2CC" w:themeFill="accent4" w:themeFillTint="33"/>
           </w:tcPr>
           <w:p>
             <w:pPr>
@@ -6522,54 +6523,96 @@
         </w:tc>
         <w:tc>
           <w:tcPr>
-            <w:tcW w:w="1534" w:type="dxa"/>
-          </w:tcPr>
-          <w:p>
-            <w:pPr>
-              <w:spacing w:before="40" w:after="40"/>
-              <w:rPr>
-                <w:lang w:val="en-US"/>
-              </w:rPr>
-            </w:pPr>
-          </w:p>
-        </w:tc>
-        <w:tc>
-          <w:tcPr>
-            <w:tcW w:w="1539" w:type="dxa"/>
-          </w:tcPr>
-          <w:p>
-            <w:pPr>
-              <w:spacing w:before="40" w:after="40"/>
-              <w:rPr>
-                <w:lang w:val="en-US"/>
-              </w:rPr>
-            </w:pPr>
-          </w:p>
-        </w:tc>
-        <w:tc>
-          <w:tcPr>
-            <w:tcW w:w="1539" w:type="dxa"/>
-          </w:tcPr>
-          <w:p>
-            <w:pPr>
-              <w:spacing w:before="40" w:after="40"/>
-              <w:rPr>
-                <w:lang w:val="en-US"/>
-              </w:rPr>
-            </w:pPr>
-          </w:p>
-        </w:tc>
-        <w:tc>
-          <w:tcPr>
-            <w:tcW w:w="3912" w:type="dxa"/>
-          </w:tcPr>
-          <w:p>
-            <w:pPr>
-              <w:spacing w:before="40" w:after="40"/>
-              <w:rPr>
-                <w:lang w:val="en-US"/>
-              </w:rPr>
-            </w:pPr>
+            <w:tcW w:w="1437" w:type="dxa"/>
+            <w:shd w:val="clear" w:color="auto" w:fill="FFF2CC" w:themeFill="accent4" w:themeFillTint="33"/>
+          </w:tcPr>
+          <w:p>
+            <w:pPr>
+              <w:spacing w:before="40" w:after="40"/>
+              <w:rPr>
+                <w:lang w:val="en-US"/>
+              </w:rPr>
+            </w:pPr>
+            <w:r>
+              <w:rPr>
+                <w:lang w:val="en-US"/>
+              </w:rPr>
+              <w:t>inline</w:t>
+            </w:r>
+          </w:p>
+        </w:tc>
+        <w:tc>
+          <w:tcPr>
+            <w:tcW w:w="1134" w:type="dxa"/>
+            <w:shd w:val="clear" w:color="auto" w:fill="FFF2CC" w:themeFill="accent4" w:themeFillTint="33"/>
+          </w:tcPr>
+          <w:p>
+            <w:pPr>
+              <w:spacing w:before="40" w:after="40"/>
+              <w:rPr>
+                <w:lang w:val="en-US"/>
+              </w:rPr>
+            </w:pPr>
+            <w:r>
+              <w:rPr>
+                <w:lang w:val="en-US"/>
+              </w:rPr>
+              <w:t>simple</w:t>
+            </w:r>
+          </w:p>
+        </w:tc>
+        <w:tc>
+          <w:tcPr>
+            <w:tcW w:w="992" w:type="dxa"/>
+            <w:shd w:val="clear" w:color="auto" w:fill="FFF2CC" w:themeFill="accent4" w:themeFillTint="33"/>
+          </w:tcPr>
+          <w:p>
+            <w:pPr>
+              <w:spacing w:before="40" w:after="40"/>
+              <w:rPr>
+                <w:lang w:val="en-US"/>
+              </w:rPr>
+            </w:pPr>
+            <w:r>
+              <w:rPr>
+                <w:lang w:val="en-US"/>
+              </w:rPr>
+              <w:t>simple</w:t>
+            </w:r>
+          </w:p>
+        </w:tc>
+        <w:tc>
+          <w:tcPr>
+            <w:tcW w:w="4961" w:type="dxa"/>
+            <w:shd w:val="clear" w:color="auto" w:fill="FFF2CC" w:themeFill="accent4" w:themeFillTint="33"/>
+          </w:tcPr>
+          <w:p>
+            <w:pPr>
+              <w:spacing w:before="40" w:after="40"/>
+              <w:rPr>
+                <w:lang w:val="en-US"/>
+              </w:rPr>
+            </w:pPr>
+            <w:r>
+              <w:rPr>
+                <w:lang w:val="en-US"/>
+              </w:rPr>
+              <w:t xml:space="preserve">Inside a definition: the term being defined (currently </w:t>
+            </w:r>
+            <w:r>
+              <w:rPr>
+                <w:b/>
+                <w:bCs/>
+                <w:lang w:val="en-US"/>
+              </w:rPr>
+              <w:t>bold</w:t>
+            </w:r>
+            <w:r>
+              <w:rPr>
+                <w:lang w:val="en-US"/>
+              </w:rPr>
+              <w:t>).</w:t>
+            </w:r>
           </w:p>
         </w:tc>
       </w:tr>
@@ -6577,6 +6620,7 @@
         <w:tc>
           <w:tcPr>
             <w:tcW w:w="1677" w:type="dxa"/>
+            <w:shd w:val="clear" w:color="auto" w:fill="FFF2CC" w:themeFill="accent4" w:themeFillTint="33"/>
           </w:tcPr>
           <w:p>
             <w:pPr>
@@ -6597,54 +6641,82 @@
         </w:tc>
         <w:tc>
           <w:tcPr>
-            <w:tcW w:w="1534" w:type="dxa"/>
-          </w:tcPr>
-          <w:p>
-            <w:pPr>
-              <w:spacing w:before="40" w:after="40"/>
-              <w:rPr>
-                <w:lang w:val="en-US"/>
-              </w:rPr>
-            </w:pPr>
-          </w:p>
-        </w:tc>
-        <w:tc>
-          <w:tcPr>
-            <w:tcW w:w="1539" w:type="dxa"/>
-          </w:tcPr>
-          <w:p>
-            <w:pPr>
-              <w:spacing w:before="40" w:after="40"/>
-              <w:rPr>
-                <w:lang w:val="en-US"/>
-              </w:rPr>
-            </w:pPr>
-          </w:p>
-        </w:tc>
-        <w:tc>
-          <w:tcPr>
-            <w:tcW w:w="1539" w:type="dxa"/>
-          </w:tcPr>
-          <w:p>
-            <w:pPr>
-              <w:spacing w:before="40" w:after="40"/>
-              <w:rPr>
-                <w:lang w:val="en-US"/>
-              </w:rPr>
-            </w:pPr>
-          </w:p>
-        </w:tc>
-        <w:tc>
-          <w:tcPr>
-            <w:tcW w:w="3912" w:type="dxa"/>
-          </w:tcPr>
-          <w:p>
-            <w:pPr>
-              <w:spacing w:before="40" w:after="40"/>
-              <w:rPr>
-                <w:lang w:val="en-US"/>
-              </w:rPr>
-            </w:pPr>
+            <w:tcW w:w="1437" w:type="dxa"/>
+            <w:shd w:val="clear" w:color="auto" w:fill="FFF2CC" w:themeFill="accent4" w:themeFillTint="33"/>
+          </w:tcPr>
+          <w:p>
+            <w:pPr>
+              <w:spacing w:before="40" w:after="40"/>
+              <w:rPr>
+                <w:lang w:val="en-US"/>
+              </w:rPr>
+            </w:pPr>
+            <w:r>
+              <w:rPr>
+                <w:lang w:val="en-US"/>
+              </w:rPr>
+              <w:t>inline</w:t>
+            </w:r>
+          </w:p>
+        </w:tc>
+        <w:tc>
+          <w:tcPr>
+            <w:tcW w:w="1134" w:type="dxa"/>
+            <w:shd w:val="clear" w:color="auto" w:fill="FFF2CC" w:themeFill="accent4" w:themeFillTint="33"/>
+          </w:tcPr>
+          <w:p>
+            <w:pPr>
+              <w:spacing w:before="40" w:after="40"/>
+              <w:rPr>
+                <w:lang w:val="en-US"/>
+              </w:rPr>
+            </w:pPr>
+            <w:r>
+              <w:rPr>
+                <w:lang w:val="en-US"/>
+              </w:rPr>
+              <w:t>complex</w:t>
+            </w:r>
+          </w:p>
+        </w:tc>
+        <w:tc>
+          <w:tcPr>
+            <w:tcW w:w="992" w:type="dxa"/>
+            <w:shd w:val="clear" w:color="auto" w:fill="FFF2CC" w:themeFill="accent4" w:themeFillTint="33"/>
+          </w:tcPr>
+          <w:p>
+            <w:pPr>
+              <w:spacing w:before="40" w:after="40"/>
+              <w:rPr>
+                <w:lang w:val="en-US"/>
+              </w:rPr>
+            </w:pPr>
+            <w:r>
+              <w:rPr>
+                <w:lang w:val="en-US"/>
+              </w:rPr>
+              <w:t>complex</w:t>
+            </w:r>
+          </w:p>
+        </w:tc>
+        <w:tc>
+          <w:tcPr>
+            <w:tcW w:w="4961" w:type="dxa"/>
+            <w:shd w:val="clear" w:color="auto" w:fill="FFF2CC" w:themeFill="accent4" w:themeFillTint="33"/>
+          </w:tcPr>
+          <w:p>
+            <w:pPr>
+              <w:spacing w:before="40" w:after="40"/>
+              <w:rPr>
+                <w:lang w:val="en-US"/>
+              </w:rPr>
+            </w:pPr>
+            <w:r>
+              <w:rPr>
+                <w:lang w:val="en-US"/>
+              </w:rPr>
+              <w:t>A term definition.</w:t>
+            </w:r>
           </w:p>
         </w:tc>
       </w:tr>
@@ -6673,7 +6745,7 @@
         </w:tc>
         <w:tc>
           <w:tcPr>
-            <w:tcW w:w="1534" w:type="dxa"/>
+            <w:tcW w:w="1437" w:type="dxa"/>
             <w:shd w:val="clear" w:color="auto" w:fill="FFF2CC" w:themeFill="accent4" w:themeFillTint="33"/>
           </w:tcPr>
           <w:p>
@@ -6693,7 +6765,7 @@
         </w:tc>
         <w:tc>
           <w:tcPr>
-            <w:tcW w:w="1539" w:type="dxa"/>
+            <w:tcW w:w="1134" w:type="dxa"/>
             <w:shd w:val="clear" w:color="auto" w:fill="FFF2CC" w:themeFill="accent4" w:themeFillTint="33"/>
           </w:tcPr>
           <w:p>
@@ -6713,7 +6785,7 @@
         </w:tc>
         <w:tc>
           <w:tcPr>
-            <w:tcW w:w="1539" w:type="dxa"/>
+            <w:tcW w:w="992" w:type="dxa"/>
             <w:shd w:val="clear" w:color="auto" w:fill="FFF2CC" w:themeFill="accent4" w:themeFillTint="33"/>
           </w:tcPr>
           <w:p>
@@ -6733,7 +6805,7 @@
         </w:tc>
         <w:tc>
           <w:tcPr>
-            <w:tcW w:w="3912" w:type="dxa"/>
+            <w:tcW w:w="4961" w:type="dxa"/>
             <w:shd w:val="clear" w:color="auto" w:fill="FFF2CC" w:themeFill="accent4" w:themeFillTint="33"/>
           </w:tcPr>
           <w:p>
@@ -6774,46 +6846,46 @@
         </w:tc>
         <w:tc>
           <w:tcPr>
-            <w:tcW w:w="1534" w:type="dxa"/>
-          </w:tcPr>
-          <w:p>
-            <w:pPr>
-              <w:spacing w:before="40" w:after="40"/>
-              <w:rPr>
-                <w:lang w:val="en-US"/>
-              </w:rPr>
-            </w:pPr>
-          </w:p>
-        </w:tc>
-        <w:tc>
-          <w:tcPr>
-            <w:tcW w:w="1539" w:type="dxa"/>
-          </w:tcPr>
-          <w:p>
-            <w:pPr>
-              <w:spacing w:before="40" w:after="40"/>
-              <w:rPr>
-                <w:lang w:val="en-US"/>
-              </w:rPr>
-            </w:pPr>
-          </w:p>
-        </w:tc>
-        <w:tc>
-          <w:tcPr>
-            <w:tcW w:w="1539" w:type="dxa"/>
-          </w:tcPr>
-          <w:p>
-            <w:pPr>
-              <w:spacing w:before="40" w:after="40"/>
-              <w:rPr>
-                <w:lang w:val="en-US"/>
-              </w:rPr>
-            </w:pPr>
-          </w:p>
-        </w:tc>
-        <w:tc>
-          <w:tcPr>
-            <w:tcW w:w="3912" w:type="dxa"/>
+            <w:tcW w:w="1437" w:type="dxa"/>
+          </w:tcPr>
+          <w:p>
+            <w:pPr>
+              <w:spacing w:before="40" w:after="40"/>
+              <w:rPr>
+                <w:lang w:val="en-US"/>
+              </w:rPr>
+            </w:pPr>
+          </w:p>
+        </w:tc>
+        <w:tc>
+          <w:tcPr>
+            <w:tcW w:w="1134" w:type="dxa"/>
+          </w:tcPr>
+          <w:p>
+            <w:pPr>
+              <w:spacing w:before="40" w:after="40"/>
+              <w:rPr>
+                <w:lang w:val="en-US"/>
+              </w:rPr>
+            </w:pPr>
+          </w:p>
+        </w:tc>
+        <w:tc>
+          <w:tcPr>
+            <w:tcW w:w="992" w:type="dxa"/>
+          </w:tcPr>
+          <w:p>
+            <w:pPr>
+              <w:spacing w:before="40" w:after="40"/>
+              <w:rPr>
+                <w:lang w:val="en-US"/>
+              </w:rPr>
+            </w:pPr>
+          </w:p>
+        </w:tc>
+        <w:tc>
+          <w:tcPr>
+            <w:tcW w:w="4961" w:type="dxa"/>
           </w:tcPr>
           <w:p>
             <w:pPr>
@@ -6829,6 +6901,7 @@
         <w:tc>
           <w:tcPr>
             <w:tcW w:w="1677" w:type="dxa"/>
+            <w:shd w:val="clear" w:color="auto" w:fill="FFF2CC" w:themeFill="accent4" w:themeFillTint="33"/>
           </w:tcPr>
           <w:p>
             <w:pPr>
@@ -6849,54 +6922,82 @@
         </w:tc>
         <w:tc>
           <w:tcPr>
-            <w:tcW w:w="1534" w:type="dxa"/>
-          </w:tcPr>
-          <w:p>
-            <w:pPr>
-              <w:spacing w:before="40" w:after="40"/>
-              <w:rPr>
-                <w:lang w:val="en-US"/>
-              </w:rPr>
-            </w:pPr>
-          </w:p>
-        </w:tc>
-        <w:tc>
-          <w:tcPr>
-            <w:tcW w:w="1539" w:type="dxa"/>
-          </w:tcPr>
-          <w:p>
-            <w:pPr>
-              <w:spacing w:before="40" w:after="40"/>
-              <w:rPr>
-                <w:lang w:val="en-US"/>
-              </w:rPr>
-            </w:pPr>
-          </w:p>
-        </w:tc>
-        <w:tc>
-          <w:tcPr>
-            <w:tcW w:w="1539" w:type="dxa"/>
-          </w:tcPr>
-          <w:p>
-            <w:pPr>
-              <w:spacing w:before="40" w:after="40"/>
-              <w:rPr>
-                <w:lang w:val="en-US"/>
-              </w:rPr>
-            </w:pPr>
-          </w:p>
-        </w:tc>
-        <w:tc>
-          <w:tcPr>
-            <w:tcW w:w="3912" w:type="dxa"/>
-          </w:tcPr>
-          <w:p>
-            <w:pPr>
-              <w:spacing w:before="40" w:after="40"/>
-              <w:rPr>
-                <w:lang w:val="en-US"/>
-              </w:rPr>
-            </w:pPr>
+            <w:tcW w:w="1437" w:type="dxa"/>
+            <w:shd w:val="clear" w:color="auto" w:fill="FFF2CC" w:themeFill="accent4" w:themeFillTint="33"/>
+          </w:tcPr>
+          <w:p>
+            <w:pPr>
+              <w:spacing w:before="40" w:after="40"/>
+              <w:rPr>
+                <w:lang w:val="en-US"/>
+              </w:rPr>
+            </w:pPr>
+            <w:r>
+              <w:rPr>
+                <w:lang w:val="en-US"/>
+              </w:rPr>
+              <w:t>inline</w:t>
+            </w:r>
+          </w:p>
+        </w:tc>
+        <w:tc>
+          <w:tcPr>
+            <w:tcW w:w="1134" w:type="dxa"/>
+            <w:shd w:val="clear" w:color="auto" w:fill="FFF2CC" w:themeFill="accent4" w:themeFillTint="33"/>
+          </w:tcPr>
+          <w:p>
+            <w:pPr>
+              <w:spacing w:before="40" w:after="40"/>
+              <w:rPr>
+                <w:lang w:val="en-US"/>
+              </w:rPr>
+            </w:pPr>
+            <w:r>
+              <w:rPr>
+                <w:lang w:val="en-US"/>
+              </w:rPr>
+              <w:t>complex</w:t>
+            </w:r>
+          </w:p>
+        </w:tc>
+        <w:tc>
+          <w:tcPr>
+            <w:tcW w:w="992" w:type="dxa"/>
+            <w:shd w:val="clear" w:color="auto" w:fill="FFF2CC" w:themeFill="accent4" w:themeFillTint="33"/>
+          </w:tcPr>
+          <w:p>
+            <w:pPr>
+              <w:spacing w:before="40" w:after="40"/>
+              <w:rPr>
+                <w:lang w:val="en-US"/>
+              </w:rPr>
+            </w:pPr>
+            <w:r>
+              <w:rPr>
+                <w:lang w:val="en-US"/>
+              </w:rPr>
+              <w:t>simple</w:t>
+            </w:r>
+          </w:p>
+        </w:tc>
+        <w:tc>
+          <w:tcPr>
+            <w:tcW w:w="4961" w:type="dxa"/>
+            <w:shd w:val="clear" w:color="auto" w:fill="FFF2CC" w:themeFill="accent4" w:themeFillTint="33"/>
+          </w:tcPr>
+          <w:p>
+            <w:pPr>
+              <w:spacing w:before="40" w:after="40"/>
+              <w:rPr>
+                <w:lang w:val="en-US"/>
+              </w:rPr>
+            </w:pPr>
+            <w:r>
+              <w:rPr>
+                <w:lang w:val="en-US"/>
+              </w:rPr>
+              <w:t>Reference, link text in the text node.</w:t>
+            </w:r>
           </w:p>
         </w:tc>
       </w:tr>
@@ -6904,6 +7005,7 @@
         <w:tc>
           <w:tcPr>
             <w:tcW w:w="1677" w:type="dxa"/>
+            <w:shd w:val="clear" w:color="auto" w:fill="FFF2CC" w:themeFill="accent4" w:themeFillTint="33"/>
           </w:tcPr>
           <w:p>
             <w:pPr>
@@ -6924,54 +7026,82 @@
         </w:tc>
         <w:tc>
           <w:tcPr>
-            <w:tcW w:w="1534" w:type="dxa"/>
-          </w:tcPr>
-          <w:p>
-            <w:pPr>
-              <w:spacing w:before="40" w:after="40"/>
-              <w:rPr>
-                <w:lang w:val="en-US"/>
-              </w:rPr>
-            </w:pPr>
-          </w:p>
-        </w:tc>
-        <w:tc>
-          <w:tcPr>
-            <w:tcW w:w="1539" w:type="dxa"/>
-          </w:tcPr>
-          <w:p>
-            <w:pPr>
-              <w:spacing w:before="40" w:after="40"/>
-              <w:rPr>
-                <w:lang w:val="en-US"/>
-              </w:rPr>
-            </w:pPr>
-          </w:p>
-        </w:tc>
-        <w:tc>
-          <w:tcPr>
-            <w:tcW w:w="1539" w:type="dxa"/>
-          </w:tcPr>
-          <w:p>
-            <w:pPr>
-              <w:spacing w:before="40" w:after="40"/>
-              <w:rPr>
-                <w:lang w:val="en-US"/>
-              </w:rPr>
-            </w:pPr>
-          </w:p>
-        </w:tc>
-        <w:tc>
-          <w:tcPr>
-            <w:tcW w:w="3912" w:type="dxa"/>
-          </w:tcPr>
-          <w:p>
-            <w:pPr>
-              <w:spacing w:before="40" w:after="40"/>
-              <w:rPr>
-                <w:lang w:val="en-US"/>
-              </w:rPr>
-            </w:pPr>
+            <w:tcW w:w="1437" w:type="dxa"/>
+            <w:shd w:val="clear" w:color="auto" w:fill="FFF2CC" w:themeFill="accent4" w:themeFillTint="33"/>
+          </w:tcPr>
+          <w:p>
+            <w:pPr>
+              <w:spacing w:before="40" w:after="40"/>
+              <w:rPr>
+                <w:lang w:val="en-US"/>
+              </w:rPr>
+            </w:pPr>
+            <w:r>
+              <w:rPr>
+                <w:lang w:val="en-US"/>
+              </w:rPr>
+              <w:t>inline</w:t>
+            </w:r>
+          </w:p>
+        </w:tc>
+        <w:tc>
+          <w:tcPr>
+            <w:tcW w:w="1134" w:type="dxa"/>
+            <w:shd w:val="clear" w:color="auto" w:fill="FFF2CC" w:themeFill="accent4" w:themeFillTint="33"/>
+          </w:tcPr>
+          <w:p>
+            <w:pPr>
+              <w:spacing w:before="40" w:after="40"/>
+              <w:rPr>
+                <w:lang w:val="en-US"/>
+              </w:rPr>
+            </w:pPr>
+            <w:r>
+              <w:rPr>
+                <w:lang w:val="en-US"/>
+              </w:rPr>
+              <w:t>complex</w:t>
+            </w:r>
+          </w:p>
+        </w:tc>
+        <w:tc>
+          <w:tcPr>
+            <w:tcW w:w="992" w:type="dxa"/>
+            <w:shd w:val="clear" w:color="auto" w:fill="FFF2CC" w:themeFill="accent4" w:themeFillTint="33"/>
+          </w:tcPr>
+          <w:p>
+            <w:pPr>
+              <w:spacing w:before="40" w:after="40"/>
+              <w:rPr>
+                <w:lang w:val="en-US"/>
+              </w:rPr>
+            </w:pPr>
+            <w:r>
+              <w:rPr>
+                <w:lang w:val="en-US"/>
+              </w:rPr>
+              <w:t>simple</w:t>
+            </w:r>
+          </w:p>
+        </w:tc>
+        <w:tc>
+          <w:tcPr>
+            <w:tcW w:w="4961" w:type="dxa"/>
+            <w:shd w:val="clear" w:color="auto" w:fill="FFF2CC" w:themeFill="accent4" w:themeFillTint="33"/>
+          </w:tcPr>
+          <w:p>
+            <w:pPr>
+              <w:spacing w:before="40" w:after="40"/>
+              <w:rPr>
+                <w:lang w:val="en-US"/>
+              </w:rPr>
+            </w:pPr>
+            <w:r>
+              <w:rPr>
+                <w:lang w:val="en-US"/>
+              </w:rPr>
+              <w:t>Reference, link text in the text node.</w:t>
+            </w:r>
           </w:p>
         </w:tc>
       </w:tr>
@@ -7000,7 +7130,7 @@
         </w:tc>
         <w:tc>
           <w:tcPr>
-            <w:tcW w:w="1534" w:type="dxa"/>
+            <w:tcW w:w="1437" w:type="dxa"/>
             <w:shd w:val="clear" w:color="auto" w:fill="DEEAF6" w:themeFill="accent1" w:themeFillTint="33"/>
           </w:tcPr>
           <w:p>
@@ -7020,7 +7150,7 @@
         </w:tc>
         <w:tc>
           <w:tcPr>
-            <w:tcW w:w="1539" w:type="dxa"/>
+            <w:tcW w:w="1134" w:type="dxa"/>
             <w:shd w:val="clear" w:color="auto" w:fill="DEEAF6" w:themeFill="accent1" w:themeFillTint="33"/>
           </w:tcPr>
           <w:p>
@@ -7040,7 +7170,7 @@
         </w:tc>
         <w:tc>
           <w:tcPr>
-            <w:tcW w:w="1539" w:type="dxa"/>
+            <w:tcW w:w="992" w:type="dxa"/>
             <w:shd w:val="clear" w:color="auto" w:fill="DEEAF6" w:themeFill="accent1" w:themeFillTint="33"/>
           </w:tcPr>
           <w:p>
@@ -7060,7 +7190,7 @@
         </w:tc>
         <w:tc>
           <w:tcPr>
-            <w:tcW w:w="3912" w:type="dxa"/>
+            <w:tcW w:w="4961" w:type="dxa"/>
             <w:shd w:val="clear" w:color="auto" w:fill="DEEAF6" w:themeFill="accent1" w:themeFillTint="33"/>
           </w:tcPr>
           <w:p>
@@ -7104,7 +7234,7 @@
         </w:tc>
         <w:tc>
           <w:tcPr>
-            <w:tcW w:w="1534" w:type="dxa"/>
+            <w:tcW w:w="1437" w:type="dxa"/>
             <w:shd w:val="clear" w:color="auto" w:fill="DEEAF6" w:themeFill="accent1" w:themeFillTint="33"/>
           </w:tcPr>
           <w:p>
@@ -7124,7 +7254,7 @@
         </w:tc>
         <w:tc>
           <w:tcPr>
-            <w:tcW w:w="1539" w:type="dxa"/>
+            <w:tcW w:w="1134" w:type="dxa"/>
             <w:shd w:val="clear" w:color="auto" w:fill="DEEAF6" w:themeFill="accent1" w:themeFillTint="33"/>
           </w:tcPr>
           <w:p>
@@ -7144,7 +7274,7 @@
         </w:tc>
         <w:tc>
           <w:tcPr>
-            <w:tcW w:w="1539" w:type="dxa"/>
+            <w:tcW w:w="992" w:type="dxa"/>
             <w:shd w:val="clear" w:color="auto" w:fill="DEEAF6" w:themeFill="accent1" w:themeFillTint="33"/>
           </w:tcPr>
           <w:p>
@@ -7164,7 +7294,7 @@
         </w:tc>
         <w:tc>
           <w:tcPr>
-            <w:tcW w:w="3912" w:type="dxa"/>
+            <w:tcW w:w="4961" w:type="dxa"/>
             <w:shd w:val="clear" w:color="auto" w:fill="DEEAF6" w:themeFill="accent1" w:themeFillTint="33"/>
           </w:tcPr>
           <w:p>
@@ -7206,7 +7336,7 @@
         </w:tc>
         <w:tc>
           <w:tcPr>
-            <w:tcW w:w="1534" w:type="dxa"/>
+            <w:tcW w:w="1437" w:type="dxa"/>
             <w:shd w:val="clear" w:color="auto" w:fill="F7CAAC" w:themeFill="accent2" w:themeFillTint="66"/>
           </w:tcPr>
           <w:p>
@@ -7226,7 +7356,7 @@
         </w:tc>
         <w:tc>
           <w:tcPr>
-            <w:tcW w:w="1539" w:type="dxa"/>
+            <w:tcW w:w="1134" w:type="dxa"/>
             <w:shd w:val="clear" w:color="auto" w:fill="F7CAAC" w:themeFill="accent2" w:themeFillTint="66"/>
           </w:tcPr>
           <w:p>
@@ -7246,7 +7376,7 @@
         </w:tc>
         <w:tc>
           <w:tcPr>
-            <w:tcW w:w="1539" w:type="dxa"/>
+            <w:tcW w:w="992" w:type="dxa"/>
             <w:shd w:val="clear" w:color="auto" w:fill="F7CAAC" w:themeFill="accent2" w:themeFillTint="66"/>
           </w:tcPr>
           <w:p>
@@ -7266,7 +7396,7 @@
         </w:tc>
         <w:tc>
           <w:tcPr>
-            <w:tcW w:w="3912" w:type="dxa"/>
+            <w:tcW w:w="4961" w:type="dxa"/>
             <w:shd w:val="clear" w:color="auto" w:fill="F7CAAC" w:themeFill="accent2" w:themeFillTint="66"/>
           </w:tcPr>
           <w:p>
@@ -7302,7 +7432,7 @@
         </w:tc>
         <w:tc>
           <w:tcPr>
-            <w:tcW w:w="1534" w:type="dxa"/>
+            <w:tcW w:w="1437" w:type="dxa"/>
             <w:shd w:val="clear" w:color="auto" w:fill="DEEAF6" w:themeFill="accent1" w:themeFillTint="33"/>
           </w:tcPr>
           <w:p>
@@ -7322,7 +7452,7 @@
         </w:tc>
         <w:tc>
           <w:tcPr>
-            <w:tcW w:w="1539" w:type="dxa"/>
+            <w:tcW w:w="1134" w:type="dxa"/>
             <w:shd w:val="clear" w:color="auto" w:fill="DEEAF6" w:themeFill="accent1" w:themeFillTint="33"/>
           </w:tcPr>
           <w:p>
@@ -7342,7 +7472,7 @@
         </w:tc>
         <w:tc>
           <w:tcPr>
-            <w:tcW w:w="1539" w:type="dxa"/>
+            <w:tcW w:w="992" w:type="dxa"/>
             <w:shd w:val="clear" w:color="auto" w:fill="DEEAF6" w:themeFill="accent1" w:themeFillTint="33"/>
           </w:tcPr>
           <w:p>
@@ -7362,7 +7492,7 @@
         </w:tc>
         <w:tc>
           <w:tcPr>
-            <w:tcW w:w="3912" w:type="dxa"/>
+            <w:tcW w:w="4961" w:type="dxa"/>
             <w:shd w:val="clear" w:color="auto" w:fill="DEEAF6" w:themeFill="accent1" w:themeFillTint="33"/>
           </w:tcPr>
           <w:p>
@@ -7385,7 +7515,7 @@
         <w:tc>
           <w:tcPr>
             <w:tcW w:w="1677" w:type="dxa"/>
-            <w:shd w:val="clear" w:color="auto" w:fill="FFFFFF" w:themeFill="background1"/>
+            <w:shd w:val="clear" w:color="auto" w:fill="DEEAF6" w:themeFill="accent1" w:themeFillTint="33"/>
           </w:tcPr>
           <w:p>
             <w:pPr>
@@ -7406,58 +7536,82 @@
         </w:tc>
         <w:tc>
           <w:tcPr>
-            <w:tcW w:w="1534" w:type="dxa"/>
-            <w:shd w:val="clear" w:color="auto" w:fill="FFFFFF" w:themeFill="background1"/>
-          </w:tcPr>
-          <w:p>
-            <w:pPr>
-              <w:spacing w:before="40" w:after="40"/>
-              <w:rPr>
-                <w:lang w:val="en-US"/>
-              </w:rPr>
-            </w:pPr>
-          </w:p>
-        </w:tc>
-        <w:tc>
-          <w:tcPr>
-            <w:tcW w:w="1539" w:type="dxa"/>
-            <w:shd w:val="clear" w:color="auto" w:fill="FFFFFF" w:themeFill="background1"/>
-          </w:tcPr>
-          <w:p>
-            <w:pPr>
-              <w:spacing w:before="40" w:after="40"/>
-              <w:rPr>
-                <w:lang w:val="en-US"/>
-              </w:rPr>
-            </w:pPr>
-          </w:p>
-        </w:tc>
-        <w:tc>
-          <w:tcPr>
-            <w:tcW w:w="1539" w:type="dxa"/>
-            <w:shd w:val="clear" w:color="auto" w:fill="FFFFFF" w:themeFill="background1"/>
-          </w:tcPr>
-          <w:p>
-            <w:pPr>
-              <w:spacing w:before="40" w:after="40"/>
-              <w:rPr>
-                <w:lang w:val="en-US"/>
-              </w:rPr>
-            </w:pPr>
-          </w:p>
-        </w:tc>
-        <w:tc>
-          <w:tcPr>
-            <w:tcW w:w="3912" w:type="dxa"/>
-            <w:shd w:val="clear" w:color="auto" w:fill="FFFFFF" w:themeFill="background1"/>
-          </w:tcPr>
-          <w:p>
-            <w:pPr>
-              <w:spacing w:before="40" w:after="40"/>
-              <w:rPr>
-                <w:lang w:val="en-US"/>
-              </w:rPr>
-            </w:pPr>
+            <w:tcW w:w="1437" w:type="dxa"/>
+            <w:shd w:val="clear" w:color="auto" w:fill="DEEAF6" w:themeFill="accent1" w:themeFillTint="33"/>
+          </w:tcPr>
+          <w:p>
+            <w:pPr>
+              <w:spacing w:before="40" w:after="40"/>
+              <w:rPr>
+                <w:lang w:val="en-US"/>
+              </w:rPr>
+            </w:pPr>
+            <w:r>
+              <w:rPr>
+                <w:lang w:val="en-US"/>
+              </w:rPr>
+              <w:t>n/a</w:t>
+            </w:r>
+          </w:p>
+        </w:tc>
+        <w:tc>
+          <w:tcPr>
+            <w:tcW w:w="1134" w:type="dxa"/>
+            <w:shd w:val="clear" w:color="auto" w:fill="DEEAF6" w:themeFill="accent1" w:themeFillTint="33"/>
+          </w:tcPr>
+          <w:p>
+            <w:pPr>
+              <w:spacing w:before="40" w:after="40"/>
+              <w:rPr>
+                <w:lang w:val="en-US"/>
+              </w:rPr>
+            </w:pPr>
+            <w:r>
+              <w:rPr>
+                <w:lang w:val="en-US"/>
+              </w:rPr>
+              <w:t>complex</w:t>
+            </w:r>
+          </w:p>
+        </w:tc>
+        <w:tc>
+          <w:tcPr>
+            <w:tcW w:w="992" w:type="dxa"/>
+            <w:shd w:val="clear" w:color="auto" w:fill="DEEAF6" w:themeFill="accent1" w:themeFillTint="33"/>
+          </w:tcPr>
+          <w:p>
+            <w:pPr>
+              <w:spacing w:before="40" w:after="40"/>
+              <w:rPr>
+                <w:lang w:val="en-US"/>
+              </w:rPr>
+            </w:pPr>
+            <w:r>
+              <w:rPr>
+                <w:lang w:val="en-US"/>
+              </w:rPr>
+              <w:t>complex</w:t>
+            </w:r>
+          </w:p>
+        </w:tc>
+        <w:tc>
+          <w:tcPr>
+            <w:tcW w:w="4961" w:type="dxa"/>
+            <w:shd w:val="clear" w:color="auto" w:fill="DEEAF6" w:themeFill="accent1" w:themeFillTint="33"/>
+          </w:tcPr>
+          <w:p>
+            <w:pPr>
+              <w:spacing w:before="40" w:after="40"/>
+              <w:rPr>
+                <w:lang w:val="en-US"/>
+              </w:rPr>
+            </w:pPr>
+            <w:r>
+              <w:rPr>
+                <w:lang w:val="en-US"/>
+              </w:rPr>
+              <w:t>Structural node.</w:t>
+            </w:r>
           </w:p>
         </w:tc>
       </w:tr>
@@ -7465,7 +7619,7 @@
         <w:tc>
           <w:tcPr>
             <w:tcW w:w="1677" w:type="dxa"/>
-            <w:shd w:val="clear" w:color="auto" w:fill="FFFFFF" w:themeFill="background1"/>
+            <w:shd w:val="clear" w:color="auto" w:fill="DEEAF6" w:themeFill="accent1" w:themeFillTint="33"/>
           </w:tcPr>
           <w:p>
             <w:pPr>
@@ -7486,58 +7640,88 @@
         </w:tc>
         <w:tc>
           <w:tcPr>
-            <w:tcW w:w="1534" w:type="dxa"/>
-            <w:shd w:val="clear" w:color="auto" w:fill="FFFFFF" w:themeFill="background1"/>
-          </w:tcPr>
-          <w:p>
-            <w:pPr>
-              <w:spacing w:before="40" w:after="40"/>
-              <w:rPr>
-                <w:lang w:val="en-US"/>
-              </w:rPr>
-            </w:pPr>
-          </w:p>
-        </w:tc>
-        <w:tc>
-          <w:tcPr>
-            <w:tcW w:w="1539" w:type="dxa"/>
-            <w:shd w:val="clear" w:color="auto" w:fill="FFFFFF" w:themeFill="background1"/>
-          </w:tcPr>
-          <w:p>
-            <w:pPr>
-              <w:spacing w:before="40" w:after="40"/>
-              <w:rPr>
-                <w:lang w:val="en-US"/>
-              </w:rPr>
-            </w:pPr>
-          </w:p>
-        </w:tc>
-        <w:tc>
-          <w:tcPr>
-            <w:tcW w:w="1539" w:type="dxa"/>
-            <w:shd w:val="clear" w:color="auto" w:fill="FFFFFF" w:themeFill="background1"/>
-          </w:tcPr>
-          <w:p>
-            <w:pPr>
-              <w:spacing w:before="40" w:after="40"/>
-              <w:rPr>
-                <w:lang w:val="en-US"/>
-              </w:rPr>
-            </w:pPr>
-          </w:p>
-        </w:tc>
-        <w:tc>
-          <w:tcPr>
-            <w:tcW w:w="3912" w:type="dxa"/>
-            <w:shd w:val="clear" w:color="auto" w:fill="FFFFFF" w:themeFill="background1"/>
-          </w:tcPr>
-          <w:p>
-            <w:pPr>
-              <w:spacing w:before="40" w:after="40"/>
-              <w:rPr>
-                <w:lang w:val="en-US"/>
-              </w:rPr>
-            </w:pPr>
+            <w:tcW w:w="1437" w:type="dxa"/>
+            <w:shd w:val="clear" w:color="auto" w:fill="DEEAF6" w:themeFill="accent1" w:themeFillTint="33"/>
+          </w:tcPr>
+          <w:p>
+            <w:pPr>
+              <w:spacing w:before="40" w:after="40"/>
+              <w:rPr>
+                <w:lang w:val="en-US"/>
+              </w:rPr>
+            </w:pPr>
+            <w:r>
+              <w:rPr>
+                <w:lang w:val="en-US"/>
+              </w:rPr>
+              <w:t>n/a</w:t>
+            </w:r>
+          </w:p>
+        </w:tc>
+        <w:tc>
+          <w:tcPr>
+            <w:tcW w:w="1134" w:type="dxa"/>
+            <w:shd w:val="clear" w:color="auto" w:fill="DEEAF6" w:themeFill="accent1" w:themeFillTint="33"/>
+          </w:tcPr>
+          <w:p>
+            <w:pPr>
+              <w:spacing w:before="40" w:after="40"/>
+              <w:rPr>
+                <w:lang w:val="en-US"/>
+              </w:rPr>
+            </w:pPr>
+            <w:r>
+              <w:rPr>
+                <w:lang w:val="en-US"/>
+              </w:rPr>
+              <w:t>complex</w:t>
+            </w:r>
+          </w:p>
+        </w:tc>
+        <w:tc>
+          <w:tcPr>
+            <w:tcW w:w="992" w:type="dxa"/>
+            <w:shd w:val="clear" w:color="auto" w:fill="DEEAF6" w:themeFill="accent1" w:themeFillTint="33"/>
+          </w:tcPr>
+          <w:p>
+            <w:pPr>
+              <w:spacing w:before="40" w:after="40"/>
+              <w:rPr>
+                <w:lang w:val="en-US"/>
+              </w:rPr>
+            </w:pPr>
+            <w:r>
+              <w:rPr>
+                <w:lang w:val="en-US"/>
+              </w:rPr>
+              <w:t>complex</w:t>
+            </w:r>
+          </w:p>
+        </w:tc>
+        <w:tc>
+          <w:tcPr>
+            <w:tcW w:w="4961" w:type="dxa"/>
+            <w:shd w:val="clear" w:color="auto" w:fill="DEEAF6" w:themeFill="accent1" w:themeFillTint="33"/>
+          </w:tcPr>
+          <w:p>
+            <w:pPr>
+              <w:spacing w:before="40" w:after="40"/>
+              <w:rPr>
+                <w:lang w:val="en-US"/>
+              </w:rPr>
+            </w:pPr>
+            <w:r>
+              <w:rPr>
+                <w:lang w:val="en-US"/>
+              </w:rPr>
+              <w:t>Structural node</w:t>
+            </w:r>
+            <w:r>
+              <w:rPr>
+                <w:lang w:val="en-US"/>
+              </w:rPr>
+              <w:t xml:space="preserve"> (with attribute)</w:t>
+            </w:r>
           </w:p>
         </w:tc>
       </w:tr>
@@ -7545,7 +7729,7 @@
         <w:tc>
           <w:tcPr>
             <w:tcW w:w="1677" w:type="dxa"/>
-            <w:shd w:val="clear" w:color="auto" w:fill="FFFFFF" w:themeFill="background1"/>
+            <w:shd w:val="clear" w:color="auto" w:fill="DEEAF6" w:themeFill="accent1" w:themeFillTint="33"/>
           </w:tcPr>
           <w:p>
             <w:pPr>
@@ -7564,58 +7748,82 @@
         </w:tc>
         <w:tc>
           <w:tcPr>
-            <w:tcW w:w="1534" w:type="dxa"/>
-            <w:shd w:val="clear" w:color="auto" w:fill="FFFFFF" w:themeFill="background1"/>
-          </w:tcPr>
-          <w:p>
-            <w:pPr>
-              <w:spacing w:before="40" w:after="40"/>
-              <w:rPr>
-                <w:lang w:val="en-US"/>
-              </w:rPr>
-            </w:pPr>
-          </w:p>
-        </w:tc>
-        <w:tc>
-          <w:tcPr>
-            <w:tcW w:w="1539" w:type="dxa"/>
-            <w:shd w:val="clear" w:color="auto" w:fill="FFFFFF" w:themeFill="background1"/>
-          </w:tcPr>
-          <w:p>
-            <w:pPr>
-              <w:spacing w:before="40" w:after="40"/>
-              <w:rPr>
-                <w:lang w:val="en-US"/>
-              </w:rPr>
-            </w:pPr>
-          </w:p>
-        </w:tc>
-        <w:tc>
-          <w:tcPr>
-            <w:tcW w:w="1539" w:type="dxa"/>
-            <w:shd w:val="clear" w:color="auto" w:fill="FFFFFF" w:themeFill="background1"/>
-          </w:tcPr>
-          <w:p>
-            <w:pPr>
-              <w:spacing w:before="40" w:after="40"/>
-              <w:rPr>
-                <w:lang w:val="en-US"/>
-              </w:rPr>
-            </w:pPr>
-          </w:p>
-        </w:tc>
-        <w:tc>
-          <w:tcPr>
-            <w:tcW w:w="3912" w:type="dxa"/>
-            <w:shd w:val="clear" w:color="auto" w:fill="FFFFFF" w:themeFill="background1"/>
-          </w:tcPr>
-          <w:p>
-            <w:pPr>
-              <w:spacing w:before="40" w:after="40"/>
-              <w:rPr>
-                <w:lang w:val="en-US"/>
-              </w:rPr>
-            </w:pPr>
+            <w:tcW w:w="1437" w:type="dxa"/>
+            <w:shd w:val="clear" w:color="auto" w:fill="DEEAF6" w:themeFill="accent1" w:themeFillTint="33"/>
+          </w:tcPr>
+          <w:p>
+            <w:pPr>
+              <w:spacing w:before="40" w:after="40"/>
+              <w:rPr>
+                <w:lang w:val="en-US"/>
+              </w:rPr>
+            </w:pPr>
+            <w:r>
+              <w:rPr>
+                <w:lang w:val="en-US"/>
+              </w:rPr>
+              <w:t>n/a</w:t>
+            </w:r>
+          </w:p>
+        </w:tc>
+        <w:tc>
+          <w:tcPr>
+            <w:tcW w:w="1134" w:type="dxa"/>
+            <w:shd w:val="clear" w:color="auto" w:fill="DEEAF6" w:themeFill="accent1" w:themeFillTint="33"/>
+          </w:tcPr>
+          <w:p>
+            <w:pPr>
+              <w:spacing w:before="40" w:after="40"/>
+              <w:rPr>
+                <w:lang w:val="en-US"/>
+              </w:rPr>
+            </w:pPr>
+            <w:r>
+              <w:rPr>
+                <w:lang w:val="en-US"/>
+              </w:rPr>
+              <w:t>complex</w:t>
+            </w:r>
+          </w:p>
+        </w:tc>
+        <w:tc>
+          <w:tcPr>
+            <w:tcW w:w="992" w:type="dxa"/>
+            <w:shd w:val="clear" w:color="auto" w:fill="DEEAF6" w:themeFill="accent1" w:themeFillTint="33"/>
+          </w:tcPr>
+          <w:p>
+            <w:pPr>
+              <w:spacing w:before="40" w:after="40"/>
+              <w:rPr>
+                <w:lang w:val="en-US"/>
+              </w:rPr>
+            </w:pPr>
+            <w:r>
+              <w:rPr>
+                <w:lang w:val="en-US"/>
+              </w:rPr>
+              <w:t>complex</w:t>
+            </w:r>
+          </w:p>
+        </w:tc>
+        <w:tc>
+          <w:tcPr>
+            <w:tcW w:w="4961" w:type="dxa"/>
+            <w:shd w:val="clear" w:color="auto" w:fill="DEEAF6" w:themeFill="accent1" w:themeFillTint="33"/>
+          </w:tcPr>
+          <w:p>
+            <w:pPr>
+              <w:spacing w:before="40" w:after="40"/>
+              <w:rPr>
+                <w:lang w:val="en-US"/>
+              </w:rPr>
+            </w:pPr>
+            <w:r>
+              <w:rPr>
+                <w:lang w:val="en-US"/>
+              </w:rPr>
+              <w:t>Structural node.</w:t>
+            </w:r>
           </w:p>
         </w:tc>
       </w:tr>
@@ -7642,7 +7850,7 @@
         </w:tc>
         <w:tc>
           <w:tcPr>
-            <w:tcW w:w="1534" w:type="dxa"/>
+            <w:tcW w:w="1437" w:type="dxa"/>
             <w:shd w:val="clear" w:color="auto" w:fill="FFF2CC" w:themeFill="accent4" w:themeFillTint="33"/>
           </w:tcPr>
           <w:p>
@@ -7662,7 +7870,7 @@
         </w:tc>
         <w:tc>
           <w:tcPr>
-            <w:tcW w:w="1539" w:type="dxa"/>
+            <w:tcW w:w="1134" w:type="dxa"/>
             <w:shd w:val="clear" w:color="auto" w:fill="FFF2CC" w:themeFill="accent4" w:themeFillTint="33"/>
           </w:tcPr>
           <w:p>
@@ -7682,7 +7890,7 @@
         </w:tc>
         <w:tc>
           <w:tcPr>
-            <w:tcW w:w="1539" w:type="dxa"/>
+            <w:tcW w:w="992" w:type="dxa"/>
             <w:shd w:val="clear" w:color="auto" w:fill="FFF2CC" w:themeFill="accent4" w:themeFillTint="33"/>
           </w:tcPr>
           <w:p>
@@ -7702,7 +7910,7 @@
         </w:tc>
         <w:tc>
           <w:tcPr>
-            <w:tcW w:w="3912" w:type="dxa"/>
+            <w:tcW w:w="4961" w:type="dxa"/>
             <w:shd w:val="clear" w:color="auto" w:fill="FFF2CC" w:themeFill="accent4" w:themeFillTint="33"/>
           </w:tcPr>
           <w:p>

</xml_diff>

<commit_message>
w3c.py: add support for more tags.
</commit_message>
<xml_diff>
--- a/xsd/doc/W3C_Recommendations.docx
+++ b/xsd/doc/W3C_Recommendations.docx
@@ -948,6 +948,128 @@
               </w:rPr>
               <w:t>&lt;</w:t>
             </w:r>
+            <w:proofErr w:type="spellStart"/>
+            <w:r>
+              <w:rPr>
+                <w:color w:val="0070C0"/>
+                <w:lang w:val="en-US"/>
+              </w:rPr>
+              <w:t>constraintnote</w:t>
+            </w:r>
+            <w:proofErr w:type="spellEnd"/>
+            <w:r>
+              <w:rPr>
+                <w:lang w:val="en-US"/>
+              </w:rPr>
+              <w:t>&gt;</w:t>
+            </w:r>
+          </w:p>
+        </w:tc>
+        <w:tc>
+          <w:tcPr>
+            <w:tcW w:w="1309" w:type="dxa"/>
+          </w:tcPr>
+          <w:p>
+            <w:pPr>
+              <w:spacing w:before="40" w:after="40"/>
+              <w:rPr>
+                <w:lang w:val="en-US"/>
+              </w:rPr>
+            </w:pPr>
+            <w:r>
+              <w:rPr>
+                <w:lang w:val="en-US"/>
+              </w:rPr>
+              <w:t>"</w:t>
+            </w:r>
+            <w:r>
+              <w:rPr>
+                <w:b/>
+                <w:bCs/>
+                <w:lang w:val="en-US"/>
+              </w:rPr>
+              <w:t>id</w:t>
+            </w:r>
+            <w:r>
+              <w:rPr>
+                <w:lang w:val="en-US"/>
+              </w:rPr>
+              <w:t>" attribute</w:t>
+            </w:r>
+          </w:p>
+        </w:tc>
+        <w:tc>
+          <w:tcPr>
+            <w:tcW w:w="3712" w:type="dxa"/>
+          </w:tcPr>
+          <w:p>
+            <w:pPr>
+              <w:spacing w:before="40" w:after="40"/>
+              <w:rPr>
+                <w:lang w:val="en-US"/>
+              </w:rPr>
+            </w:pPr>
+          </w:p>
+        </w:tc>
+        <w:tc>
+          <w:tcPr>
+            <w:tcW w:w="606" w:type="dxa"/>
+          </w:tcPr>
+          <w:p>
+            <w:pPr>
+              <w:spacing w:before="40" w:after="0"/>
+              <w:jc w:val="center"/>
+              <w:rPr>
+                <w:lang w:val="en-US"/>
+              </w:rPr>
+            </w:pPr>
+          </w:p>
+        </w:tc>
+      </w:tr>
+      <w:tr>
+        <w:tc>
+          <w:tcPr>
+            <w:tcW w:w="1200" w:type="dxa"/>
+          </w:tcPr>
+          <w:p>
+            <w:pPr>
+              <w:spacing w:before="40" w:after="40"/>
+              <w:rPr>
+                <w:lang w:val="en-US"/>
+              </w:rPr>
+            </w:pPr>
+          </w:p>
+        </w:tc>
+        <w:tc>
+          <w:tcPr>
+            <w:tcW w:w="1620" w:type="dxa"/>
+          </w:tcPr>
+          <w:p>
+            <w:pPr>
+              <w:spacing w:before="40" w:after="40"/>
+              <w:rPr>
+                <w:lang w:val="en-US"/>
+              </w:rPr>
+            </w:pPr>
+          </w:p>
+        </w:tc>
+        <w:tc>
+          <w:tcPr>
+            <w:tcW w:w="1617" w:type="dxa"/>
+          </w:tcPr>
+          <w:p>
+            <w:pPr>
+              <w:spacing w:before="40" w:after="40"/>
+              <w:rPr>
+                <w:lang w:val="en-US"/>
+              </w:rPr>
+            </w:pPr>
+            <w:r>
+              <w:rPr>
+                <w:lang w:val="en-US"/>
+              </w:rPr>
+              <w:t>&lt;</w:t>
+            </w:r>
             <w:r>
               <w:rPr>
                 <w:color w:val="0070C0"/>
@@ -1930,6 +2052,7 @@
               <w:rPr>
                 <w:b/>
                 <w:bCs/>
+                <w:color w:val="C00000"/>
                 <w:lang w:val="en-US"/>
               </w:rPr>
               <w:t>def</w:t>
@@ -2331,6 +2454,374 @@
               </w:rPr>
               <w:t>No</w:t>
             </w:r>
+          </w:p>
+        </w:tc>
+      </w:tr>
+      <w:tr>
+        <w:tc>
+          <w:tcPr>
+            <w:tcW w:w="1200" w:type="dxa"/>
+          </w:tcPr>
+          <w:p>
+            <w:pPr>
+              <w:spacing w:before="40" w:after="40"/>
+              <w:rPr>
+                <w:lang w:val="en-US"/>
+              </w:rPr>
+            </w:pPr>
+            <w:r>
+              <w:rPr>
+                <w:lang w:val="en-US"/>
+              </w:rPr>
+              <w:t>&lt;</w:t>
+            </w:r>
+            <w:proofErr w:type="spellStart"/>
+            <w:r>
+              <w:rPr>
+                <w:color w:val="0070C0"/>
+                <w:lang w:val="en-US"/>
+              </w:rPr>
+              <w:t>clause</w:t>
+            </w:r>
+            <w:r>
+              <w:rPr>
+                <w:color w:val="0070C0"/>
+                <w:lang w:val="en-US"/>
+              </w:rPr>
+              <w:t>ref</w:t>
+            </w:r>
+            <w:proofErr w:type="spellEnd"/>
+            <w:r>
+              <w:rPr>
+                <w:lang w:val="en-US"/>
+              </w:rPr>
+              <w:t>&gt;</w:t>
+            </w:r>
+          </w:p>
+        </w:tc>
+        <w:tc>
+          <w:tcPr>
+            <w:tcW w:w="1620" w:type="dxa"/>
+          </w:tcPr>
+          <w:p>
+            <w:pPr>
+              <w:spacing w:before="40" w:after="40"/>
+              <w:rPr>
+                <w:lang w:val="en-US"/>
+              </w:rPr>
+            </w:pPr>
+            <w:r>
+              <w:rPr>
+                <w:lang w:val="en-US"/>
+              </w:rPr>
+              <w:t>"</w:t>
+            </w:r>
+            <w:r>
+              <w:rPr>
+                <w:b/>
+                <w:bCs/>
+                <w:lang w:val="en-US"/>
+              </w:rPr>
+              <w:t>ref</w:t>
+            </w:r>
+            <w:r>
+              <w:rPr>
+                <w:lang w:val="en-US"/>
+              </w:rPr>
+              <w:t>" attribute</w:t>
+            </w:r>
+          </w:p>
+        </w:tc>
+        <w:tc>
+          <w:tcPr>
+            <w:tcW w:w="1617" w:type="dxa"/>
+          </w:tcPr>
+          <w:p>
+            <w:pPr>
+              <w:spacing w:before="40" w:after="40"/>
+              <w:rPr>
+                <w:lang w:val="en-US"/>
+              </w:rPr>
+            </w:pPr>
+            <w:r>
+              <w:rPr>
+                <w:lang w:val="en-US"/>
+              </w:rPr>
+              <w:t>&lt;</w:t>
+            </w:r>
+            <w:r>
+              <w:rPr>
+                <w:color w:val="0070C0"/>
+                <w:lang w:val="en-US"/>
+              </w:rPr>
+              <w:t>item</w:t>
+            </w:r>
+            <w:r>
+              <w:rPr>
+                <w:lang w:val="en-US"/>
+              </w:rPr>
+              <w:t>&gt;</w:t>
+            </w:r>
+          </w:p>
+        </w:tc>
+        <w:tc>
+          <w:tcPr>
+            <w:tcW w:w="1309" w:type="dxa"/>
+          </w:tcPr>
+          <w:p>
+            <w:pPr>
+              <w:spacing w:before="40" w:after="40"/>
+              <w:rPr>
+                <w:lang w:val="en-US"/>
+              </w:rPr>
+            </w:pPr>
+            <w:r>
+              <w:rPr>
+                <w:lang w:val="en-US"/>
+              </w:rPr>
+              <w:t>"</w:t>
+            </w:r>
+            <w:r>
+              <w:rPr>
+                <w:b/>
+                <w:bCs/>
+                <w:lang w:val="en-US"/>
+              </w:rPr>
+              <w:t>id</w:t>
+            </w:r>
+            <w:r>
+              <w:rPr>
+                <w:lang w:val="en-US"/>
+              </w:rPr>
+              <w:t>" attribute</w:t>
+            </w:r>
+          </w:p>
+        </w:tc>
+        <w:tc>
+          <w:tcPr>
+            <w:tcW w:w="3712" w:type="dxa"/>
+          </w:tcPr>
+          <w:p>
+            <w:pPr>
+              <w:spacing w:before="40" w:after="40"/>
+              <w:rPr>
+                <w:lang w:val="en-US"/>
+              </w:rPr>
+            </w:pPr>
+            <w:r>
+              <w:rPr>
+                <w:lang w:val="en-US"/>
+              </w:rPr>
+              <w:t>A clause number, which I don't have. It also needs to be generated on the &lt;item&gt; rendering.</w:t>
+            </w:r>
+          </w:p>
+        </w:tc>
+        <w:tc>
+          <w:tcPr>
+            <w:tcW w:w="606" w:type="dxa"/>
+          </w:tcPr>
+          <w:p>
+            <w:pPr>
+              <w:spacing w:before="40" w:after="40"/>
+              <w:jc w:val="center"/>
+              <w:rPr>
+                <w:lang w:val="en-US"/>
+              </w:rPr>
+            </w:pPr>
+            <w:r>
+              <w:rPr>
+                <w:lang w:val="en-US"/>
+              </w:rPr>
+              <w:t>Yes</w:t>
+            </w:r>
+          </w:p>
+        </w:tc>
+      </w:tr>
+      <w:tr>
+        <w:tc>
+          <w:tcPr>
+            <w:tcW w:w="1200" w:type="dxa"/>
+          </w:tcPr>
+          <w:p>
+            <w:pPr>
+              <w:spacing w:before="40" w:after="40"/>
+              <w:rPr>
+                <w:lang w:val="en-US"/>
+              </w:rPr>
+            </w:pPr>
+            <w:r>
+              <w:rPr>
+                <w:lang w:val="en-US"/>
+              </w:rPr>
+              <w:t>&lt;</w:t>
+            </w:r>
+            <w:proofErr w:type="spellStart"/>
+            <w:r>
+              <w:rPr>
+                <w:color w:val="0070C0"/>
+                <w:lang w:val="en-US"/>
+              </w:rPr>
+              <w:t>nt</w:t>
+            </w:r>
+            <w:proofErr w:type="spellEnd"/>
+            <w:r>
+              <w:rPr>
+                <w:lang w:val="en-US"/>
+              </w:rPr>
+              <w:t>&gt;</w:t>
+            </w:r>
+          </w:p>
+        </w:tc>
+        <w:tc>
+          <w:tcPr>
+            <w:tcW w:w="1620" w:type="dxa"/>
+          </w:tcPr>
+          <w:p>
+            <w:pPr>
+              <w:spacing w:before="40" w:after="40"/>
+              <w:rPr>
+                <w:lang w:val="en-US"/>
+              </w:rPr>
+            </w:pPr>
+            <w:r>
+              <w:rPr>
+                <w:lang w:val="en-US"/>
+              </w:rPr>
+              <w:t>"</w:t>
+            </w:r>
+            <w:r>
+              <w:rPr>
+                <w:b/>
+                <w:bCs/>
+                <w:color w:val="C00000"/>
+                <w:lang w:val="en-US"/>
+              </w:rPr>
+              <w:t>def</w:t>
+            </w:r>
+            <w:r>
+              <w:rPr>
+                <w:lang w:val="en-US"/>
+              </w:rPr>
+              <w:t>" attribute</w:t>
+            </w:r>
+          </w:p>
+        </w:tc>
+        <w:tc>
+          <w:tcPr>
+            <w:tcW w:w="1617" w:type="dxa"/>
+          </w:tcPr>
+          <w:p>
+            <w:pPr>
+              <w:spacing w:before="40" w:after="40"/>
+              <w:rPr>
+                <w:lang w:val="en-US"/>
+              </w:rPr>
+            </w:pPr>
+            <w:r>
+              <w:rPr>
+                <w:lang w:val="en-US"/>
+              </w:rPr>
+              <w:t>&lt;</w:t>
+            </w:r>
+            <w:r>
+              <w:rPr>
+                <w:color w:val="0070C0"/>
+                <w:lang w:val="en-US"/>
+              </w:rPr>
+              <w:t>prod</w:t>
+            </w:r>
+            <w:r>
+              <w:rPr>
+                <w:lang w:val="en-US"/>
+              </w:rPr>
+              <w:t>&gt;</w:t>
+            </w:r>
+          </w:p>
+        </w:tc>
+        <w:tc>
+          <w:tcPr>
+            <w:tcW w:w="1309" w:type="dxa"/>
+          </w:tcPr>
+          <w:p>
+            <w:pPr>
+              <w:spacing w:before="40" w:after="40"/>
+              <w:rPr>
+                <w:lang w:val="en-US"/>
+              </w:rPr>
+            </w:pPr>
+            <w:r>
+              <w:rPr>
+                <w:lang w:val="en-US"/>
+              </w:rPr>
+              <w:t>"</w:t>
+            </w:r>
+            <w:r>
+              <w:rPr>
+                <w:b/>
+                <w:bCs/>
+                <w:lang w:val="en-US"/>
+              </w:rPr>
+              <w:t>id</w:t>
+            </w:r>
+            <w:r>
+              <w:rPr>
+                <w:lang w:val="en-US"/>
+              </w:rPr>
+              <w:t>" attribute</w:t>
+            </w:r>
+          </w:p>
+        </w:tc>
+        <w:tc>
+          <w:tcPr>
+            <w:tcW w:w="3712" w:type="dxa"/>
+          </w:tcPr>
+          <w:p>
+            <w:pPr>
+              <w:spacing w:before="40" w:after="40"/>
+              <w:rPr>
+                <w:b/>
+                <w:bCs/>
+                <w:i/>
+                <w:iCs/>
+                <w:lang w:val="en-US"/>
+              </w:rPr>
+            </w:pPr>
+            <w:r>
+              <w:rPr>
+                <w:b/>
+                <w:bCs/>
+                <w:i/>
+                <w:iCs/>
+                <w:color w:val="C00000"/>
+                <w:lang w:val="en-US"/>
+              </w:rPr>
+              <w:t>Not implemented</w:t>
+            </w:r>
+            <w:r>
+              <w:rPr>
+                <w:b/>
+                <w:bCs/>
+                <w:i/>
+                <w:iCs/>
+                <w:color w:val="C00000"/>
+                <w:lang w:val="en-US"/>
+              </w:rPr>
+              <w:t xml:space="preserve"> !!!</w:t>
+            </w:r>
+          </w:p>
+        </w:tc>
+        <w:tc>
+          <w:tcPr>
+            <w:tcW w:w="606" w:type="dxa"/>
+          </w:tcPr>
+          <w:p>
+            <w:pPr>
+              <w:spacing w:before="40" w:after="40"/>
+              <w:jc w:val="center"/>
+              <w:rPr>
+                <w:lang w:val="en-US"/>
+              </w:rPr>
+            </w:pPr>
           </w:p>
         </w:tc>
       </w:tr>
@@ -2382,6 +2873,7 @@
           <w:color w:val="C00000"/>
           <w:lang w:val="en-US"/>
         </w:rPr>
+        <w:lastRenderedPageBreak/>
         <w:t>TBD: enforcing bookmark</w:t>
       </w:r>
       <w:r>
@@ -2448,7 +2940,6 @@
         <w:rPr>
           <w:lang w:val="en-US"/>
         </w:rPr>
-        <w:lastRenderedPageBreak/>
         <w:t>Nodes like &lt;</w:t>
       </w:r>
       <w:r>
@@ -5931,6 +6422,7 @@
               <w:rPr>
                 <w:lang w:val="en-US"/>
               </w:rPr>
+              <w:lastRenderedPageBreak/>
               <w:t>reprelt</w:t>
             </w:r>
             <w:proofErr w:type="spellEnd"/>
@@ -6367,7 +6859,6 @@
               <w:rPr>
                 <w:lang w:val="en-US"/>
               </w:rPr>
-              <w:lastRenderedPageBreak/>
               <w:t>table</w:t>
             </w:r>
           </w:p>
@@ -7714,13 +8205,7 @@
               <w:rPr>
                 <w:lang w:val="en-US"/>
               </w:rPr>
-              <w:t>Structural node</w:t>
-            </w:r>
-            <w:r>
-              <w:rPr>
-                <w:lang w:val="en-US"/>
-              </w:rPr>
-              <w:t xml:space="preserve"> (with attribute)</w:t>
+              <w:t>Structural node (with attribute)</w:t>
             </w:r>
           </w:p>
         </w:tc>
@@ -8682,6 +9167,7 @@
               <w:rPr>
                 <w:lang w:val="en-US"/>
               </w:rPr>
+              <w:lastRenderedPageBreak/>
               <w:t>constraintnote</w:t>
             </w:r>
             <w:proofErr w:type="spellEnd"/>
@@ -8819,7 +9305,6 @@
               <w:rPr>
                 <w:lang w:val="en-US"/>
               </w:rPr>
-              <w:lastRenderedPageBreak/>
               <w:t>div2</w:t>
             </w:r>
           </w:p>
@@ -10209,6 +10694,7 @@
               <w:rPr>
                 <w:lang w:val="en-US"/>
               </w:rPr>
+              <w:lastRenderedPageBreak/>
               <w:t>propref</w:t>
             </w:r>
             <w:proofErr w:type="spellEnd"/>
@@ -10353,7 +10839,6 @@
               <w:rPr>
                 <w:lang w:val="en-US"/>
               </w:rPr>
-              <w:lastRenderedPageBreak/>
               <w:t>pubstmt</w:t>
             </w:r>
             <w:proofErr w:type="spellEnd"/>

</xml_diff>